<commit_message>
Update Pruebas de uso en Pycharm.docx
</commit_message>
<xml_diff>
--- a/Pruebas de uso en Pycharm.docx
+++ b/Pruebas de uso en Pycharm.docx
@@ -466,30 +466,12 @@
         </w:rPr>
         <w:t xml:space="preserve"> debe abrirse en el editor con el contenido </w:t>
       </w:r>
-      <w:proofErr w:type="spellStart"/>
-      <w:proofErr w:type="gramStart"/>
-      <w:r>
-        <w:rPr>
-          <w:rFonts w:ascii="Consolas" w:eastAsia="Consolas" w:hAnsi="Consolas" w:cs="Consolas"/>
-          <w:color w:val="000000" w:themeColor="text1"/>
-        </w:rPr>
-        <w:t>print</w:t>
-      </w:r>
-      <w:proofErr w:type="spellEnd"/>
-      <w:r>
-        <w:rPr>
-          <w:rFonts w:ascii="Consolas" w:eastAsia="Consolas" w:hAnsi="Consolas" w:cs="Consolas"/>
-          <w:color w:val="000000" w:themeColor="text1"/>
-        </w:rPr>
-        <w:t>(</w:t>
-      </w:r>
-      <w:proofErr w:type="gramEnd"/>
-      <w:r>
-        <w:rPr>
-          <w:rFonts w:ascii="Consolas" w:eastAsia="Consolas" w:hAnsi="Consolas" w:cs="Consolas"/>
-          <w:color w:val="000000" w:themeColor="text1"/>
-        </w:rPr>
-        <w:t>'Hola Mundo')</w:t>
+      <w:r>
+        <w:rPr>
+          <w:rFonts w:ascii="Consolas" w:eastAsia="Consolas" w:hAnsi="Consolas" w:cs="Consolas"/>
+          <w:color w:val="000000" w:themeColor="text1"/>
+        </w:rPr>
+        <w:t>print('Hola Mundo')</w:t>
       </w:r>
       <w:r>
         <w:rPr>
@@ -743,39 +725,14 @@
           <w:rFonts w:ascii="Arial" w:eastAsia="Arial" w:hAnsi="Arial" w:cs="Arial"/>
           <w:color w:val="000000" w:themeColor="text1"/>
         </w:rPr>
-        <w:t xml:space="preserve"> abierto, si hay funciones definidas, coloca el cursor sobre una llamada de función (por </w:t>
-      </w:r>
-      <w:proofErr w:type="gramStart"/>
-      <w:r>
-        <w:rPr>
-          <w:rFonts w:ascii="Arial" w:eastAsia="Arial" w:hAnsi="Arial" w:cs="Arial"/>
-          <w:color w:val="000000" w:themeColor="text1"/>
-        </w:rPr>
-        <w:t>ejemplo</w:t>
-      </w:r>
-      <w:proofErr w:type="gramEnd"/>
-      <w:r>
-        <w:rPr>
-          <w:rFonts w:ascii="Arial" w:eastAsia="Arial" w:hAnsi="Arial" w:cs="Arial"/>
-          <w:color w:val="000000" w:themeColor="text1"/>
-        </w:rPr>
-        <w:t xml:space="preserve"> </w:t>
-      </w:r>
-      <w:proofErr w:type="gramStart"/>
-      <w:r>
-        <w:rPr>
-          <w:rFonts w:ascii="Consolas" w:eastAsia="Consolas" w:hAnsi="Consolas" w:cs="Consolas"/>
-          <w:color w:val="000000" w:themeColor="text1"/>
-        </w:rPr>
-        <w:t>saludar(</w:t>
-      </w:r>
-      <w:proofErr w:type="gramEnd"/>
-      <w:r>
-        <w:rPr>
-          <w:rFonts w:ascii="Consolas" w:eastAsia="Consolas" w:hAnsi="Consolas" w:cs="Consolas"/>
-          <w:color w:val="000000" w:themeColor="text1"/>
-        </w:rPr>
-        <w:t>)</w:t>
+        <w:t xml:space="preserve"> abierto, si hay funciones definidas, coloca el cursor sobre una llamada de función (por ejemplo </w:t>
+      </w:r>
+      <w:r>
+        <w:rPr>
+          <w:rFonts w:ascii="Consolas" w:eastAsia="Consolas" w:hAnsi="Consolas" w:cs="Consolas"/>
+          <w:color w:val="000000" w:themeColor="text1"/>
+        </w:rPr>
+        <w:t>saludar()</w:t>
       </w:r>
       <w:r>
         <w:rPr>
@@ -973,17 +930,8 @@
           <w:rFonts w:ascii="Consolas" w:eastAsia="Consolas" w:hAnsi="Consolas" w:cs="Consolas"/>
           <w:color w:val="000000" w:themeColor="text1"/>
         </w:rPr>
-        <w:t>Ctrl+</w:t>
-      </w:r>
-      <w:proofErr w:type="gramStart"/>
-      <w:r>
-        <w:rPr>
-          <w:rFonts w:ascii="Consolas" w:eastAsia="Consolas" w:hAnsi="Consolas" w:cs="Consolas"/>
-          <w:color w:val="000000" w:themeColor="text1"/>
-        </w:rPr>
-        <w:t>Click</w:t>
-      </w:r>
-      <w:proofErr w:type="gramEnd"/>
+        <w:t>Ctrl+Click</w:t>
+      </w:r>
       <w:r>
         <w:rPr>
           <w:rFonts w:ascii="Arial" w:eastAsia="Arial" w:hAnsi="Arial" w:cs="Arial"/>
@@ -1064,21 +1012,12 @@
         </w:rPr>
         <w:t xml:space="preserve"> crea dos funciones (</w:t>
       </w:r>
-      <w:proofErr w:type="gramStart"/>
-      <w:r>
-        <w:rPr>
-          <w:rFonts w:ascii="Consolas" w:eastAsia="Consolas" w:hAnsi="Consolas" w:cs="Consolas"/>
-          <w:color w:val="000000" w:themeColor="text1"/>
-        </w:rPr>
-        <w:t>saludar(</w:t>
-      </w:r>
-      <w:proofErr w:type="gramEnd"/>
-      <w:r>
-        <w:rPr>
-          <w:rFonts w:ascii="Consolas" w:eastAsia="Consolas" w:hAnsi="Consolas" w:cs="Consolas"/>
-          <w:color w:val="000000" w:themeColor="text1"/>
-        </w:rPr>
-        <w:t>)</w:t>
+      <w:r>
+        <w:rPr>
+          <w:rFonts w:ascii="Consolas" w:eastAsia="Consolas" w:hAnsi="Consolas" w:cs="Consolas"/>
+          <w:color w:val="000000" w:themeColor="text1"/>
+        </w:rPr>
+        <w:t>saludar()</w:t>
       </w:r>
       <w:r>
         <w:rPr>
@@ -1087,21 +1026,12 @@
         </w:rPr>
         <w:t xml:space="preserve"> y </w:t>
       </w:r>
-      <w:proofErr w:type="gramStart"/>
-      <w:r>
-        <w:rPr>
-          <w:rFonts w:ascii="Consolas" w:eastAsia="Consolas" w:hAnsi="Consolas" w:cs="Consolas"/>
-          <w:color w:val="000000" w:themeColor="text1"/>
-        </w:rPr>
-        <w:t>despedir(</w:t>
-      </w:r>
-      <w:proofErr w:type="gramEnd"/>
-      <w:r>
-        <w:rPr>
-          <w:rFonts w:ascii="Consolas" w:eastAsia="Consolas" w:hAnsi="Consolas" w:cs="Consolas"/>
-          <w:color w:val="000000" w:themeColor="text1"/>
-        </w:rPr>
-        <w:t>)</w:t>
+      <w:r>
+        <w:rPr>
+          <w:rFonts w:ascii="Consolas" w:eastAsia="Consolas" w:hAnsi="Consolas" w:cs="Consolas"/>
+          <w:color w:val="000000" w:themeColor="text1"/>
+        </w:rPr>
+        <w:t>despedir()</w:t>
       </w:r>
       <w:r>
         <w:rPr>
@@ -1129,17 +1059,8 @@
           <w:rFonts w:ascii="Consolas" w:eastAsia="Consolas" w:hAnsi="Consolas" w:cs="Consolas"/>
           <w:color w:val="000000" w:themeColor="text1"/>
         </w:rPr>
-        <w:t>Ctrl+</w:t>
-      </w:r>
-      <w:proofErr w:type="gramStart"/>
-      <w:r>
-        <w:rPr>
-          <w:rFonts w:ascii="Consolas" w:eastAsia="Consolas" w:hAnsi="Consolas" w:cs="Consolas"/>
-          <w:color w:val="000000" w:themeColor="text1"/>
-        </w:rPr>
-        <w:t>Click</w:t>
-      </w:r>
-      <w:proofErr w:type="gramEnd"/>
+        <w:t>Ctrl+Click</w:t>
+      </w:r>
       <w:r>
         <w:rPr>
           <w:rFonts w:ascii="Arial" w:eastAsia="Arial" w:hAnsi="Arial" w:cs="Arial"/>
@@ -1353,23 +1274,7 @@
           <w:rFonts w:ascii="Consolas" w:eastAsia="Consolas" w:hAnsi="Consolas" w:cs="Consolas"/>
           <w:color w:val="000000" w:themeColor="text1"/>
         </w:rPr>
-        <w:t xml:space="preserve">def </w:t>
-      </w:r>
-      <w:proofErr w:type="gramStart"/>
-      <w:r>
-        <w:rPr>
-          <w:rFonts w:ascii="Consolas" w:eastAsia="Consolas" w:hAnsi="Consolas" w:cs="Consolas"/>
-          <w:color w:val="000000" w:themeColor="text1"/>
-        </w:rPr>
-        <w:t>incrementar(</w:t>
-      </w:r>
-      <w:proofErr w:type="gramEnd"/>
-      <w:r>
-        <w:rPr>
-          <w:rFonts w:ascii="Consolas" w:eastAsia="Consolas" w:hAnsi="Consolas" w:cs="Consolas"/>
-          <w:color w:val="000000" w:themeColor="text1"/>
-        </w:rPr>
-        <w:t>):</w:t>
+        <w:t>def incrementar():</w:t>
       </w:r>
       <w:r>
         <w:br/>
@@ -1422,23 +1327,7 @@
           <w:rFonts w:ascii="Consolas" w:eastAsia="Consolas" w:hAnsi="Consolas" w:cs="Consolas"/>
           <w:color w:val="000000" w:themeColor="text1"/>
         </w:rPr>
-        <w:t>print(</w:t>
-      </w:r>
-      <w:proofErr w:type="gramStart"/>
-      <w:r>
-        <w:rPr>
-          <w:rFonts w:ascii="Consolas" w:eastAsia="Consolas" w:hAnsi="Consolas" w:cs="Consolas"/>
-          <w:color w:val="000000" w:themeColor="text1"/>
-        </w:rPr>
-        <w:t>incrementar(</w:t>
-      </w:r>
-      <w:proofErr w:type="gramEnd"/>
-      <w:r>
-        <w:rPr>
-          <w:rFonts w:ascii="Consolas" w:eastAsia="Consolas" w:hAnsi="Consolas" w:cs="Consolas"/>
-          <w:color w:val="000000" w:themeColor="text1"/>
-        </w:rPr>
-        <w:t>))</w:t>
+        <w:t>print(incrementar())</w:t>
       </w:r>
     </w:p>
     <w:p>
@@ -1459,6 +1348,9 @@
         </w:rPr>
       </w:pPr>
       <w:r>
+        <w:rPr>
+          <w:noProof/>
+        </w:rPr>
         <w:drawing>
           <wp:inline distT="0" distB="0" distL="0" distR="0" wp14:anchorId="01D4AFC7" wp14:editId="50AD622E">
             <wp:extent cx="4096322" cy="2762636"/>
@@ -1532,30 +1424,14 @@
           <w:rFonts w:ascii="Arial" w:eastAsia="Arial" w:hAnsi="Arial" w:cs="Arial"/>
           <w:color w:val="000000" w:themeColor="text1"/>
         </w:rPr>
-        <w:t xml:space="preserve"> en la definición (</w:t>
-      </w:r>
-      <w:proofErr w:type="gramStart"/>
-      <w:r>
-        <w:rPr>
-          <w:rFonts w:ascii="Arial" w:eastAsia="Arial" w:hAnsi="Arial" w:cs="Arial"/>
-          <w:color w:val="000000" w:themeColor="text1"/>
-        </w:rPr>
-        <w:t xml:space="preserve">línea </w:t>
-      </w:r>
-      <w:r>
-        <w:rPr>
-          <w:rFonts w:ascii="Consolas" w:eastAsia="Consolas" w:hAnsi="Consolas" w:cs="Consolas"/>
-          <w:color w:val="000000" w:themeColor="text1"/>
-        </w:rPr>
-        <w:t>contador</w:t>
-      </w:r>
-      <w:proofErr w:type="gramEnd"/>
-      <w:r>
-        <w:rPr>
-          <w:rFonts w:ascii="Consolas" w:eastAsia="Consolas" w:hAnsi="Consolas" w:cs="Consolas"/>
-          <w:color w:val="000000" w:themeColor="text1"/>
-        </w:rPr>
-        <w:t xml:space="preserve"> = 0</w:t>
+        <w:t xml:space="preserve"> en la definición (línea </w:t>
+      </w:r>
+      <w:r>
+        <w:rPr>
+          <w:rFonts w:ascii="Consolas" w:eastAsia="Consolas" w:hAnsi="Consolas" w:cs="Consolas"/>
+          <w:color w:val="000000" w:themeColor="text1"/>
+        </w:rPr>
+        <w:t>contador = 0</w:t>
       </w:r>
       <w:r>
         <w:rPr>
@@ -1598,23 +1474,7 @@
           <w:rFonts w:ascii="Arial" w:eastAsia="Arial" w:hAnsi="Arial" w:cs="Arial"/>
           <w:color w:val="000000" w:themeColor="text1"/>
         </w:rPr>
-        <w:t xml:space="preserve"> para activar Rename (verás que el IDE permite editar el nombre </w:t>
-      </w:r>
-      <w:proofErr w:type="spellStart"/>
-      <w:r>
-        <w:rPr>
-          <w:rFonts w:ascii="Arial" w:eastAsia="Arial" w:hAnsi="Arial" w:cs="Arial"/>
-          <w:color w:val="000000" w:themeColor="text1"/>
-        </w:rPr>
-        <w:t>in-place</w:t>
-      </w:r>
-      <w:proofErr w:type="spellEnd"/>
-      <w:r>
-        <w:rPr>
-          <w:rFonts w:ascii="Arial" w:eastAsia="Arial" w:hAnsi="Arial" w:cs="Arial"/>
-          <w:color w:val="000000" w:themeColor="text1"/>
-        </w:rPr>
-        <w:t>).</w:t>
+        <w:t xml:space="preserve"> para activar Rename (verás que el IDE permite editar el nombre in-place).</w:t>
       </w:r>
     </w:p>
     <w:p>
@@ -1646,23 +1506,13 @@
           <w:color w:val="000000" w:themeColor="text1"/>
         </w:rPr>
       </w:pPr>
-      <w:proofErr w:type="spellStart"/>
-      <w:r>
-        <w:rPr>
-          <w:rFonts w:ascii="Arial" w:eastAsia="Arial" w:hAnsi="Arial" w:cs="Arial"/>
-          <w:color w:val="000000" w:themeColor="text1"/>
-        </w:rPr>
-        <w:t>Escribey</w:t>
-      </w:r>
-      <w:proofErr w:type="spellEnd"/>
-      <w:r>
-        <w:rPr>
-          <w:rFonts w:ascii="Arial" w:eastAsia="Arial" w:hAnsi="Arial" w:cs="Arial"/>
-          <w:color w:val="000000" w:themeColor="text1"/>
-        </w:rPr>
-        <w:t xml:space="preserve"> pulsa </w:t>
-      </w:r>
-      <w:proofErr w:type="spellStart"/>
+      <w:r>
+        <w:rPr>
+          <w:rFonts w:ascii="Arial" w:eastAsia="Arial" w:hAnsi="Arial" w:cs="Arial"/>
+          <w:color w:val="000000" w:themeColor="text1"/>
+        </w:rPr>
+        <w:t xml:space="preserve">Escribey pulsa </w:t>
+      </w:r>
       <w:r>
         <w:rPr>
           <w:rFonts w:ascii="Consolas" w:eastAsia="Consolas" w:hAnsi="Consolas" w:cs="Consolas"/>
@@ -1670,7 +1520,6 @@
         </w:rPr>
         <w:t>Enter</w:t>
       </w:r>
-      <w:proofErr w:type="spellEnd"/>
       <w:r>
         <w:rPr>
           <w:rFonts w:ascii="Arial" w:eastAsia="Arial" w:hAnsi="Arial" w:cs="Arial"/>
@@ -1732,7 +1581,6 @@
         </w:rPr>
         <w:t xml:space="preserve"> sólo si quieres renombrar también en comentarios/textos. Pulsa </w:t>
       </w:r>
-      <w:proofErr w:type="spellStart"/>
       <w:r>
         <w:rPr>
           <w:rFonts w:ascii="Consolas" w:eastAsia="Consolas" w:hAnsi="Consolas" w:cs="Consolas"/>
@@ -1740,7 +1588,6 @@
         </w:rPr>
         <w:t>Refactor</w:t>
       </w:r>
-      <w:proofErr w:type="spellEnd"/>
       <w:r>
         <w:rPr>
           <w:rFonts w:ascii="Arial" w:eastAsia="Arial" w:hAnsi="Arial" w:cs="Arial"/>
@@ -1766,6 +1613,7 @@
       <w:r>
         <w:rPr>
           <w:rFonts w:ascii="Arial" w:eastAsia="Arial" w:hAnsi="Arial" w:cs="Arial"/>
+          <w:noProof/>
           <w:color w:val="000000" w:themeColor="text1"/>
         </w:rPr>
         <w:lastRenderedPageBreak/>
@@ -1860,23 +1708,7 @@
           <w:rFonts w:ascii="Consolas" w:eastAsia="Consolas" w:hAnsi="Consolas" w:cs="Consolas"/>
           <w:color w:val="000000" w:themeColor="text1"/>
         </w:rPr>
-        <w:t>Right-</w:t>
-      </w:r>
-      <w:proofErr w:type="gramStart"/>
-      <w:r>
-        <w:rPr>
-          <w:rFonts w:ascii="Consolas" w:eastAsia="Consolas" w:hAnsi="Consolas" w:cs="Consolas"/>
-          <w:color w:val="000000" w:themeColor="text1"/>
-        </w:rPr>
-        <w:t>click</w:t>
-      </w:r>
-      <w:proofErr w:type="gramEnd"/>
-      <w:r>
-        <w:rPr>
-          <w:rFonts w:ascii="Consolas" w:eastAsia="Consolas" w:hAnsi="Consolas" w:cs="Consolas"/>
-          <w:color w:val="000000" w:themeColor="text1"/>
-        </w:rPr>
-        <w:t xml:space="preserve"> -&gt; Run 'main'</w:t>
+        <w:t>Right-click -&gt; Run 'main'</w:t>
       </w:r>
       <w:r>
         <w:rPr>
@@ -2194,23 +2026,7 @@
           <w:rFonts w:ascii="Consolas" w:eastAsia="Consolas" w:hAnsi="Consolas" w:cs="Consolas"/>
           <w:color w:val="000000" w:themeColor="text1"/>
         </w:rPr>
-        <w:t xml:space="preserve">def </w:t>
-      </w:r>
-      <w:proofErr w:type="gramStart"/>
-      <w:r>
-        <w:rPr>
-          <w:rFonts w:ascii="Consolas" w:eastAsia="Consolas" w:hAnsi="Consolas" w:cs="Consolas"/>
-          <w:color w:val="000000" w:themeColor="text1"/>
-        </w:rPr>
-        <w:t>proceso(</w:t>
-      </w:r>
-      <w:proofErr w:type="gramEnd"/>
-      <w:r>
-        <w:rPr>
-          <w:rFonts w:ascii="Consolas" w:eastAsia="Consolas" w:hAnsi="Consolas" w:cs="Consolas"/>
-          <w:color w:val="000000" w:themeColor="text1"/>
-        </w:rPr>
-        <w:t>):</w:t>
+        <w:t>def proceso():</w:t>
       </w:r>
       <w:r>
         <w:br/>
@@ -2261,23 +2077,7 @@
           <w:rFonts w:ascii="Consolas" w:eastAsia="Consolas" w:hAnsi="Consolas" w:cs="Consolas"/>
           <w:color w:val="000000" w:themeColor="text1"/>
         </w:rPr>
-        <w:t xml:space="preserve">    </w:t>
-      </w:r>
-      <w:proofErr w:type="gramStart"/>
-      <w:r>
-        <w:rPr>
-          <w:rFonts w:ascii="Consolas" w:eastAsia="Consolas" w:hAnsi="Consolas" w:cs="Consolas"/>
-          <w:color w:val="000000" w:themeColor="text1"/>
-        </w:rPr>
-        <w:t>print(</w:t>
-      </w:r>
-      <w:proofErr w:type="gramEnd"/>
-      <w:r>
-        <w:rPr>
-          <w:rFonts w:ascii="Consolas" w:eastAsia="Consolas" w:hAnsi="Consolas" w:cs="Consolas"/>
-          <w:color w:val="000000" w:themeColor="text1"/>
-        </w:rPr>
-        <w:t>'Proceso terminado')</w:t>
+        <w:t xml:space="preserve">    print('Proceso terminado')</w:t>
       </w:r>
       <w:r>
         <w:br/>
@@ -2285,21 +2085,12 @@
       <w:r>
         <w:br/>
       </w:r>
-      <w:proofErr w:type="gramStart"/>
-      <w:r>
-        <w:rPr>
-          <w:rFonts w:ascii="Consolas" w:eastAsia="Consolas" w:hAnsi="Consolas" w:cs="Consolas"/>
-          <w:color w:val="000000" w:themeColor="text1"/>
-        </w:rPr>
-        <w:t>proceso(</w:t>
-      </w:r>
-      <w:proofErr w:type="gramEnd"/>
-      <w:r>
-        <w:rPr>
-          <w:rFonts w:ascii="Consolas" w:eastAsia="Consolas" w:hAnsi="Consolas" w:cs="Consolas"/>
-          <w:color w:val="000000" w:themeColor="text1"/>
-        </w:rPr>
-        <w:t>)</w:t>
+      <w:r>
+        <w:rPr>
+          <w:rFonts w:ascii="Consolas" w:eastAsia="Consolas" w:hAnsi="Consolas" w:cs="Consolas"/>
+          <w:color w:val="000000" w:themeColor="text1"/>
+        </w:rPr>
+        <w:t>proceso()</w:t>
       </w:r>
       <w:r>
         <w:br/>
@@ -2340,21 +2131,12 @@
         </w:rPr>
         <w:t xml:space="preserve"> y </w:t>
       </w:r>
-      <w:proofErr w:type="gramStart"/>
-      <w:r>
-        <w:rPr>
-          <w:rFonts w:ascii="Consolas" w:eastAsia="Consolas" w:hAnsi="Consolas" w:cs="Consolas"/>
-          <w:color w:val="000000" w:themeColor="text1"/>
-        </w:rPr>
-        <w:t>print(</w:t>
-      </w:r>
-      <w:proofErr w:type="gramEnd"/>
-      <w:r>
-        <w:rPr>
-          <w:rFonts w:ascii="Consolas" w:eastAsia="Consolas" w:hAnsi="Consolas" w:cs="Consolas"/>
-          <w:color w:val="000000" w:themeColor="text1"/>
-        </w:rPr>
-        <w:t>'Proceso terminado')</w:t>
+      <w:r>
+        <w:rPr>
+          <w:rFonts w:ascii="Consolas" w:eastAsia="Consolas" w:hAnsi="Consolas" w:cs="Consolas"/>
+          <w:color w:val="000000" w:themeColor="text1"/>
+        </w:rPr>
+        <w:t>print('Proceso terminado')</w:t>
       </w:r>
       <w:r>
         <w:rPr>
@@ -2431,6 +2213,7 @@
       <w:r>
         <w:rPr>
           <w:rFonts w:ascii="Arial" w:eastAsia="Arial" w:hAnsi="Arial" w:cs="Arial"/>
+          <w:noProof/>
           <w:color w:val="000000" w:themeColor="text1"/>
         </w:rPr>
         <w:drawing>
@@ -2562,23 +2345,7 @@
           <w:rFonts w:ascii="Consolas" w:eastAsia="Consolas" w:hAnsi="Consolas" w:cs="Consolas"/>
           <w:color w:val="000000" w:themeColor="text1"/>
         </w:rPr>
-        <w:t xml:space="preserve">def </w:t>
-      </w:r>
-      <w:proofErr w:type="gramStart"/>
-      <w:r>
-        <w:rPr>
-          <w:rFonts w:ascii="Consolas" w:eastAsia="Consolas" w:hAnsi="Consolas" w:cs="Consolas"/>
-          <w:color w:val="000000" w:themeColor="text1"/>
-        </w:rPr>
-        <w:t>proceso(</w:t>
-      </w:r>
-      <w:proofErr w:type="gramEnd"/>
-      <w:r>
-        <w:rPr>
-          <w:rFonts w:ascii="Consolas" w:eastAsia="Consolas" w:hAnsi="Consolas" w:cs="Consolas"/>
-          <w:color w:val="000000" w:themeColor="text1"/>
-        </w:rPr>
-        <w:t>):</w:t>
+        <w:t>def proceso():</w:t>
       </w:r>
       <w:r>
         <w:br/>
@@ -2652,23 +2419,7 @@
           <w:rFonts w:ascii="Consolas" w:eastAsia="Consolas" w:hAnsi="Consolas" w:cs="Consolas"/>
           <w:color w:val="000000" w:themeColor="text1"/>
         </w:rPr>
-        <w:t xml:space="preserve">    </w:t>
-      </w:r>
-      <w:proofErr w:type="gramStart"/>
-      <w:r>
-        <w:rPr>
-          <w:rFonts w:ascii="Consolas" w:eastAsia="Consolas" w:hAnsi="Consolas" w:cs="Consolas"/>
-          <w:color w:val="000000" w:themeColor="text1"/>
-        </w:rPr>
-        <w:t>print(</w:t>
-      </w:r>
-      <w:proofErr w:type="gramEnd"/>
-      <w:r>
-        <w:rPr>
-          <w:rFonts w:ascii="Consolas" w:eastAsia="Consolas" w:hAnsi="Consolas" w:cs="Consolas"/>
-          <w:color w:val="000000" w:themeColor="text1"/>
-        </w:rPr>
-        <w:t>'Proceso terminado')</w:t>
+        <w:t xml:space="preserve">    print('Proceso terminado')</w:t>
       </w:r>
       <w:r>
         <w:br/>
@@ -2676,25 +2427,17 @@
       <w:r>
         <w:br/>
       </w:r>
-      <w:proofErr w:type="gramStart"/>
-      <w:r>
-        <w:rPr>
-          <w:rFonts w:ascii="Consolas" w:eastAsia="Consolas" w:hAnsi="Consolas" w:cs="Consolas"/>
-          <w:color w:val="000000" w:themeColor="text1"/>
-        </w:rPr>
-        <w:t>proceso(</w:t>
-      </w:r>
-      <w:proofErr w:type="gramEnd"/>
-      <w:r>
-        <w:rPr>
-          <w:rFonts w:ascii="Consolas" w:eastAsia="Consolas" w:hAnsi="Consolas" w:cs="Consolas"/>
-          <w:color w:val="000000" w:themeColor="text1"/>
-        </w:rPr>
-        <w:t>)</w:t>
-      </w:r>
-      <w:r>
-        <w:rPr>
-          <w:rFonts w:ascii="Consolas" w:eastAsia="Consolas" w:hAnsi="Consolas" w:cs="Consolas"/>
+      <w:r>
+        <w:rPr>
+          <w:rFonts w:ascii="Consolas" w:eastAsia="Consolas" w:hAnsi="Consolas" w:cs="Consolas"/>
+          <w:color w:val="000000" w:themeColor="text1"/>
+        </w:rPr>
+        <w:t>proceso()</w:t>
+      </w:r>
+      <w:r>
+        <w:rPr>
+          <w:rFonts w:ascii="Consolas" w:eastAsia="Consolas" w:hAnsi="Consolas" w:cs="Consolas"/>
+          <w:noProof/>
           <w:color w:val="000000" w:themeColor="text1"/>
         </w:rPr>
         <w:drawing>
@@ -3072,37 +2815,15 @@
         </w:rPr>
         <w:t xml:space="preserve"> para </w:t>
       </w:r>
-      <w:proofErr w:type="spellStart"/>
-      <w:r>
-        <w:rPr>
-          <w:rFonts w:ascii="Arial" w:eastAsia="Arial" w:hAnsi="Arial" w:cs="Arial"/>
-          <w:b/>
-          <w:bCs/>
-          <w:color w:val="000000" w:themeColor="text1"/>
-        </w:rPr>
-        <w:t>Optimize</w:t>
-      </w:r>
-      <w:proofErr w:type="spellEnd"/>
-      <w:r>
-        <w:rPr>
-          <w:rFonts w:ascii="Arial" w:eastAsia="Arial" w:hAnsi="Arial" w:cs="Arial"/>
-          <w:b/>
-          <w:bCs/>
-          <w:color w:val="000000" w:themeColor="text1"/>
-        </w:rPr>
-        <w:t xml:space="preserve"> </w:t>
-      </w:r>
-      <w:proofErr w:type="spellStart"/>
-      <w:r>
-        <w:rPr>
-          <w:rFonts w:ascii="Arial" w:eastAsia="Arial" w:hAnsi="Arial" w:cs="Arial"/>
-          <w:b/>
-          <w:bCs/>
-          <w:color w:val="000000" w:themeColor="text1"/>
-        </w:rPr>
-        <w:t>Imports</w:t>
-      </w:r>
-      <w:proofErr w:type="spellEnd"/>
+      <w:r>
+        <w:rPr>
+          <w:rFonts w:ascii="Arial" w:eastAsia="Arial" w:hAnsi="Arial" w:cs="Arial"/>
+          <w:b/>
+          <w:bCs/>
+          <w:color w:val="000000" w:themeColor="text1"/>
+        </w:rPr>
+        <w:t>Optimize Imports</w:t>
+      </w:r>
       <w:r>
         <w:rPr>
           <w:rFonts w:ascii="Arial" w:eastAsia="Arial" w:hAnsi="Arial" w:cs="Arial"/>
@@ -3128,6 +2849,7 @@
       <w:r>
         <w:rPr>
           <w:rFonts w:ascii="Arial" w:eastAsia="Arial" w:hAnsi="Arial" w:cs="Arial"/>
+          <w:noProof/>
           <w:color w:val="000000" w:themeColor="text1"/>
         </w:rPr>
         <w:drawing>
@@ -3202,37 +2924,15 @@
         </w:rPr>
         <w:t xml:space="preserve"> para </w:t>
       </w:r>
-      <w:proofErr w:type="spellStart"/>
-      <w:r>
-        <w:rPr>
-          <w:rFonts w:ascii="Arial" w:eastAsia="Arial" w:hAnsi="Arial" w:cs="Arial"/>
-          <w:b/>
-          <w:bCs/>
-          <w:color w:val="000000" w:themeColor="text1"/>
-        </w:rPr>
-        <w:t>Reformat</w:t>
-      </w:r>
-      <w:proofErr w:type="spellEnd"/>
-      <w:r>
-        <w:rPr>
-          <w:rFonts w:ascii="Arial" w:eastAsia="Arial" w:hAnsi="Arial" w:cs="Arial"/>
-          <w:b/>
-          <w:bCs/>
-          <w:color w:val="000000" w:themeColor="text1"/>
-        </w:rPr>
-        <w:t xml:space="preserve"> </w:t>
-      </w:r>
-      <w:proofErr w:type="spellStart"/>
-      <w:r>
-        <w:rPr>
-          <w:rFonts w:ascii="Arial" w:eastAsia="Arial" w:hAnsi="Arial" w:cs="Arial"/>
-          <w:b/>
-          <w:bCs/>
-          <w:color w:val="000000" w:themeColor="text1"/>
-        </w:rPr>
-        <w:t>Code</w:t>
-      </w:r>
-      <w:proofErr w:type="spellEnd"/>
+      <w:r>
+        <w:rPr>
+          <w:rFonts w:ascii="Arial" w:eastAsia="Arial" w:hAnsi="Arial" w:cs="Arial"/>
+          <w:b/>
+          <w:bCs/>
+          <w:color w:val="000000" w:themeColor="text1"/>
+        </w:rPr>
+        <w:t>Reformat Code</w:t>
+      </w:r>
       <w:r>
         <w:rPr>
           <w:rFonts w:ascii="Arial" w:eastAsia="Arial" w:hAnsi="Arial" w:cs="Arial"/>
@@ -3273,6 +2973,7 @@
       <w:r>
         <w:rPr>
           <w:rFonts w:ascii="Arial" w:eastAsia="Arial" w:hAnsi="Arial" w:cs="Arial"/>
+          <w:noProof/>
           <w:color w:val="000000" w:themeColor="text1"/>
         </w:rPr>
         <w:lastRenderedPageBreak/>
@@ -3628,35 +3329,42 @@
           <w:rFonts w:ascii="Arial" w:eastAsia="Arial" w:hAnsi="Arial" w:cs="Arial"/>
           <w:color w:val="000000" w:themeColor="text1"/>
         </w:rPr>
-        <w:t xml:space="preserve">Pulsa el </w:t>
-      </w:r>
-      <w:r>
-        <w:rPr>
-          <w:rFonts w:ascii="Consolas" w:eastAsia="Consolas" w:hAnsi="Consolas" w:cs="Consolas"/>
-          <w:color w:val="000000" w:themeColor="text1"/>
-        </w:rPr>
-        <w:t>+</w:t>
-      </w:r>
-      <w:r>
-        <w:rPr>
-          <w:rFonts w:ascii="Arial" w:eastAsia="Arial" w:hAnsi="Arial" w:cs="Arial"/>
-          <w:color w:val="000000" w:themeColor="text1"/>
-        </w:rPr>
-        <w:t xml:space="preserve"> y selecciona </w:t>
-      </w:r>
-      <w:r>
-        <w:rPr>
-          <w:rFonts w:ascii="Consolas" w:eastAsia="Consolas" w:hAnsi="Consolas" w:cs="Consolas"/>
-          <w:color w:val="000000" w:themeColor="text1"/>
-        </w:rPr>
-        <w:t>Python</w:t>
-      </w:r>
-      <w:r>
-        <w:rPr>
-          <w:rFonts w:ascii="Arial" w:eastAsia="Arial" w:hAnsi="Arial" w:cs="Arial"/>
-          <w:color w:val="000000" w:themeColor="text1"/>
-        </w:rPr>
-        <w:t>.</w:t>
+        <w:lastRenderedPageBreak/>
+        <w:drawing>
+          <wp:inline distT="0" distB="0" distL="0" distR="0" wp14:anchorId="0D3B442D" wp14:editId="192432DE">
+            <wp:extent cx="5731510" cy="5101590"/>
+            <wp:effectExtent l="0" t="0" r="2540" b="3810"/>
+            <wp:docPr id="1632446014" name="Imagen 1" descr="Interfaz de usuario gráfica&#10;&#10;El contenido generado por IA puede ser incorrecto."/>
+            <wp:cNvGraphicFramePr>
+              <a:graphicFrameLocks xmlns:a="http://schemas.openxmlformats.org/drawingml/2006/main" noChangeAspect="1"/>
+            </wp:cNvGraphicFramePr>
+            <a:graphic xmlns:a="http://schemas.openxmlformats.org/drawingml/2006/main">
+              <a:graphicData uri="http://schemas.openxmlformats.org/drawingml/2006/picture">
+                <pic:pic xmlns:pic="http://schemas.openxmlformats.org/drawingml/2006/picture">
+                  <pic:nvPicPr>
+                    <pic:cNvPr id="1632446014" name="Imagen 1" descr="Interfaz de usuario gráfica&#10;&#10;El contenido generado por IA puede ser incorrecto."/>
+                    <pic:cNvPicPr/>
+                  </pic:nvPicPr>
+                  <pic:blipFill>
+                    <a:blip r:embed="rId13"/>
+                    <a:stretch>
+                      <a:fillRect/>
+                    </a:stretch>
+                  </pic:blipFill>
+                  <pic:spPr>
+                    <a:xfrm>
+                      <a:off x="0" y="0"/>
+                      <a:ext cx="5731510" cy="5101590"/>
+                    </a:xfrm>
+                    <a:prstGeom prst="rect">
+                      <a:avLst/>
+                    </a:prstGeom>
+                  </pic:spPr>
+                </pic:pic>
+              </a:graphicData>
+            </a:graphic>
+          </wp:inline>
+        </w:drawing>
       </w:r>
     </w:p>
     <w:p>
@@ -3678,56 +3386,28 @@
           <w:rFonts w:ascii="Arial" w:eastAsia="Arial" w:hAnsi="Arial" w:cs="Arial"/>
           <w:color w:val="000000" w:themeColor="text1"/>
         </w:rPr>
-        <w:t xml:space="preserve">En </w:t>
-      </w:r>
-      <w:r>
-        <w:rPr>
-          <w:rFonts w:ascii="Consolas" w:eastAsia="Consolas" w:hAnsi="Consolas" w:cs="Consolas"/>
-          <w:color w:val="000000" w:themeColor="text1"/>
-        </w:rPr>
-        <w:t>Script path</w:t>
-      </w:r>
-      <w:r>
-        <w:rPr>
-          <w:rFonts w:ascii="Arial" w:eastAsia="Arial" w:hAnsi="Arial" w:cs="Arial"/>
-          <w:color w:val="000000" w:themeColor="text1"/>
-        </w:rPr>
-        <w:t xml:space="preserve"> navega y selecciona </w:t>
-      </w:r>
-      <w:r>
-        <w:rPr>
-          <w:rFonts w:ascii="Consolas" w:eastAsia="Consolas" w:hAnsi="Consolas" w:cs="Consolas"/>
-          <w:color w:val="000000" w:themeColor="text1"/>
-        </w:rPr>
-        <w:t>main.py</w:t>
-      </w:r>
-      <w:r>
-        <w:rPr>
-          <w:rFonts w:ascii="Arial" w:eastAsia="Arial" w:hAnsi="Arial" w:cs="Arial"/>
-          <w:color w:val="000000" w:themeColor="text1"/>
-        </w:rPr>
-        <w:t xml:space="preserve">. Dale nombre </w:t>
-      </w:r>
-      <w:r>
-        <w:rPr>
-          <w:rFonts w:ascii="Consolas" w:eastAsia="Consolas" w:hAnsi="Consolas" w:cs="Consolas"/>
-          <w:color w:val="000000" w:themeColor="text1"/>
-        </w:rPr>
-        <w:t>Main Debug</w:t>
-      </w:r>
-      <w:r>
-        <w:rPr>
-          <w:rFonts w:ascii="Arial" w:eastAsia="Arial" w:hAnsi="Arial" w:cs="Arial"/>
-          <w:color w:val="000000" w:themeColor="text1"/>
-        </w:rPr>
-        <w:t xml:space="preserve"> y pulsa </w:t>
-      </w:r>
-      <w:r>
-        <w:rPr>
-          <w:rFonts w:ascii="Consolas" w:eastAsia="Consolas" w:hAnsi="Consolas" w:cs="Consolas"/>
-          <w:color w:val="000000" w:themeColor="text1"/>
-        </w:rPr>
-        <w:t>OK</w:t>
+        <w:t xml:space="preserve">Pulsa el </w:t>
+      </w:r>
+      <w:r>
+        <w:rPr>
+          <w:rFonts w:ascii="Consolas" w:eastAsia="Consolas" w:hAnsi="Consolas" w:cs="Consolas"/>
+          <w:color w:val="000000" w:themeColor="text1"/>
+        </w:rPr>
+        <w:t>+</w:t>
+      </w:r>
+      <w:r>
+        <w:rPr>
+          <w:rFonts w:ascii="Arial" w:eastAsia="Arial" w:hAnsi="Arial" w:cs="Arial"/>
+          <w:color w:val="000000" w:themeColor="text1"/>
+        </w:rPr>
+        <w:t xml:space="preserve"> y selecciona </w:t>
+      </w:r>
+      <w:r>
+        <w:rPr>
+          <w:rFonts w:ascii="Consolas" w:eastAsia="Consolas" w:hAnsi="Consolas" w:cs="Consolas"/>
+          <w:color w:val="000000" w:themeColor="text1"/>
+        </w:rPr>
+        <w:t>Python</w:t>
       </w:r>
       <w:r>
         <w:rPr>
@@ -3756,31 +3436,63 @@
           <w:rFonts w:ascii="Arial" w:eastAsia="Arial" w:hAnsi="Arial" w:cs="Arial"/>
           <w:color w:val="000000" w:themeColor="text1"/>
         </w:rPr>
-        <w:lastRenderedPageBreak/>
-        <w:t xml:space="preserve">Coloca un breakpoint: ve al margen izquierdo de la línea </w:t>
-      </w:r>
-      <w:proofErr w:type="gramStart"/>
-      <w:r>
-        <w:rPr>
-          <w:rFonts w:ascii="Consolas" w:eastAsia="Consolas" w:hAnsi="Consolas" w:cs="Consolas"/>
-          <w:color w:val="000000" w:themeColor="text1"/>
-        </w:rPr>
-        <w:t>print(</w:t>
-      </w:r>
-      <w:proofErr w:type="gramEnd"/>
-      <w:r>
-        <w:rPr>
-          <w:rFonts w:ascii="Consolas" w:eastAsia="Consolas" w:hAnsi="Consolas" w:cs="Consolas"/>
-          <w:color w:val="000000" w:themeColor="text1"/>
-        </w:rPr>
-        <w:t>'Hola Mundo')</w:t>
-      </w:r>
-      <w:r>
-        <w:rPr>
-          <w:rFonts w:ascii="Arial" w:eastAsia="Arial" w:hAnsi="Arial" w:cs="Arial"/>
-          <w:color w:val="000000" w:themeColor="text1"/>
-        </w:rPr>
-        <w:t xml:space="preserve"> y haz clic; aparecerá un punto rojo.</w:t>
+        <w:t xml:space="preserve">En </w:t>
+      </w:r>
+      <w:r>
+        <w:rPr>
+          <w:rFonts w:ascii="Consolas" w:eastAsia="Consolas" w:hAnsi="Consolas" w:cs="Consolas"/>
+          <w:color w:val="000000" w:themeColor="text1"/>
+        </w:rPr>
+        <w:t>Script path</w:t>
+      </w:r>
+      <w:r>
+        <w:rPr>
+          <w:rFonts w:ascii="Arial" w:eastAsia="Arial" w:hAnsi="Arial" w:cs="Arial"/>
+          <w:color w:val="000000" w:themeColor="text1"/>
+        </w:rPr>
+        <w:t xml:space="preserve"> navega y selecciona </w:t>
+      </w:r>
+      <w:r>
+        <w:rPr>
+          <w:rFonts w:ascii="Consolas" w:eastAsia="Consolas" w:hAnsi="Consolas" w:cs="Consolas"/>
+          <w:color w:val="000000" w:themeColor="text1"/>
+        </w:rPr>
+        <w:t>main.py</w:t>
+      </w:r>
+      <w:r>
+        <w:rPr>
+          <w:rFonts w:ascii="Arial" w:eastAsia="Arial" w:hAnsi="Arial" w:cs="Arial"/>
+          <w:color w:val="000000" w:themeColor="text1"/>
+        </w:rPr>
+        <w:t xml:space="preserve">. Dale nombre </w:t>
+      </w:r>
+      <w:r>
+        <w:rPr>
+          <w:rFonts w:ascii="Consolas" w:eastAsia="Consolas" w:hAnsi="Consolas" w:cs="Consolas"/>
+          <w:color w:val="000000" w:themeColor="text1"/>
+        </w:rPr>
+        <w:t>Main Debug</w:t>
+      </w:r>
+      <w:r>
+        <w:rPr>
+          <w:rFonts w:ascii="Arial" w:eastAsia="Arial" w:hAnsi="Arial" w:cs="Arial"/>
+          <w:color w:val="000000" w:themeColor="text1"/>
+        </w:rPr>
+        <w:t xml:space="preserve"> y pulsa </w:t>
+      </w:r>
+      <w:r>
+        <w:rPr>
+          <w:rFonts w:ascii="Consolas" w:eastAsia="Consolas" w:hAnsi="Consolas" w:cs="Consolas"/>
+          <w:color w:val="000000" w:themeColor="text1"/>
+        </w:rPr>
+        <w:t>OK</w:t>
+      </w:r>
+      <w:r>
+        <w:rPr>
+          <w:rFonts w:ascii="Arial" w:eastAsia="Arial" w:hAnsi="Arial" w:cs="Arial"/>
+          <w:color w:val="000000" w:themeColor="text1"/>
+        </w:rPr>
+        <w:t>.</w:t>
       </w:r>
     </w:p>
     <w:p>
@@ -3802,6 +3514,42 @@
           <w:rFonts w:ascii="Arial" w:eastAsia="Arial" w:hAnsi="Arial" w:cs="Arial"/>
           <w:color w:val="000000" w:themeColor="text1"/>
         </w:rPr>
+        <w:t xml:space="preserve">Coloca un breakpoint: ve al margen izquierdo de la línea </w:t>
+      </w:r>
+      <w:r>
+        <w:rPr>
+          <w:rFonts w:ascii="Consolas" w:eastAsia="Consolas" w:hAnsi="Consolas" w:cs="Consolas"/>
+          <w:color w:val="000000" w:themeColor="text1"/>
+        </w:rPr>
+        <w:t>print('Hola Mundo')</w:t>
+      </w:r>
+      <w:r>
+        <w:rPr>
+          <w:rFonts w:ascii="Arial" w:eastAsia="Arial" w:hAnsi="Arial" w:cs="Arial"/>
+          <w:color w:val="000000" w:themeColor="text1"/>
+        </w:rPr>
+        <w:t xml:space="preserve"> y haz clic; aparecerá un punto rojo.</w:t>
+      </w:r>
+    </w:p>
+    <w:p>
+      <w:pPr>
+        <w:pStyle w:val="Prrafodelista"/>
+        <w:numPr>
+          <w:ilvl w:val="0"/>
+          <w:numId w:val="18"/>
+        </w:numPr>
+        <w:shd w:val="clear" w:color="auto" w:fill="FFFFFF" w:themeFill="background1"/>
+        <w:spacing w:after="0"/>
+        <w:rPr>
+          <w:rFonts w:ascii="Arial" w:eastAsia="Arial" w:hAnsi="Arial" w:cs="Arial"/>
+          <w:color w:val="000000" w:themeColor="text1"/>
+        </w:rPr>
+      </w:pPr>
+      <w:r>
+        <w:rPr>
+          <w:rFonts w:ascii="Arial" w:eastAsia="Arial" w:hAnsi="Arial" w:cs="Arial"/>
+          <w:color w:val="000000" w:themeColor="text1"/>
+        </w:rPr>
         <w:t xml:space="preserve">Selecciona la configuración </w:t>
       </w:r>
       <w:r>
@@ -3831,6 +3579,63 @@
           <w:color w:val="000000" w:themeColor="text1"/>
         </w:rPr>
         <w:t>.</w:t>
+      </w:r>
+    </w:p>
+    <w:p>
+      <w:pPr>
+        <w:pStyle w:val="Prrafodelista"/>
+        <w:numPr>
+          <w:ilvl w:val="0"/>
+          <w:numId w:val="18"/>
+        </w:numPr>
+        <w:shd w:val="clear" w:color="auto" w:fill="FFFFFF" w:themeFill="background1"/>
+        <w:spacing w:after="0"/>
+        <w:rPr>
+          <w:rFonts w:ascii="Arial" w:eastAsia="Arial" w:hAnsi="Arial" w:cs="Arial"/>
+          <w:color w:val="000000" w:themeColor="text1"/>
+        </w:rPr>
+      </w:pPr>
+      <w:r>
+        <w:rPr>
+          <w:rFonts w:ascii="Arial" w:eastAsia="Arial" w:hAnsi="Arial" w:cs="Arial"/>
+          <w:color w:val="000000" w:themeColor="text1"/>
+        </w:rPr>
+        <w:lastRenderedPageBreak/>
+        <w:drawing>
+          <wp:inline distT="0" distB="0" distL="0" distR="0" wp14:anchorId="7344148C" wp14:editId="14168E78">
+            <wp:extent cx="5731510" cy="3373120"/>
+            <wp:effectExtent l="0" t="0" r="2540" b="0"/>
+            <wp:docPr id="590469554" name="Imagen 1" descr="Captura de pantalla de computadora&#10;&#10;El contenido generado por IA puede ser incorrecto."/>
+            <wp:cNvGraphicFramePr>
+              <a:graphicFrameLocks xmlns:a="http://schemas.openxmlformats.org/drawingml/2006/main" noChangeAspect="1"/>
+            </wp:cNvGraphicFramePr>
+            <a:graphic xmlns:a="http://schemas.openxmlformats.org/drawingml/2006/main">
+              <a:graphicData uri="http://schemas.openxmlformats.org/drawingml/2006/picture">
+                <pic:pic xmlns:pic="http://schemas.openxmlformats.org/drawingml/2006/picture">
+                  <pic:nvPicPr>
+                    <pic:cNvPr id="590469554" name="Imagen 1" descr="Captura de pantalla de computadora&#10;&#10;El contenido generado por IA puede ser incorrecto."/>
+                    <pic:cNvPicPr/>
+                  </pic:nvPicPr>
+                  <pic:blipFill>
+                    <a:blip r:embed="rId14"/>
+                    <a:stretch>
+                      <a:fillRect/>
+                    </a:stretch>
+                  </pic:blipFill>
+                  <pic:spPr>
+                    <a:xfrm>
+                      <a:off x="0" y="0"/>
+                      <a:ext cx="5731510" cy="3373120"/>
+                    </a:xfrm>
+                    <a:prstGeom prst="rect">
+                      <a:avLst/>
+                    </a:prstGeom>
+                  </pic:spPr>
+                </pic:pic>
+              </a:graphicData>
+            </a:graphic>
+          </wp:inline>
+        </w:drawing>
       </w:r>
     </w:p>
     <w:p>
@@ -4158,6 +3963,7 @@
           <w:rFonts w:ascii="Consolas" w:eastAsia="Consolas" w:hAnsi="Consolas" w:cs="Consolas"/>
           <w:color w:val="000000" w:themeColor="text1"/>
         </w:rPr>
+        <w:lastRenderedPageBreak/>
         <w:t>Shift + F8</w:t>
       </w:r>
       <w:r>
@@ -4373,7 +4179,6 @@
           <w:bCs/>
           <w:color w:val="000000" w:themeColor="text1"/>
         </w:rPr>
-        <w:lastRenderedPageBreak/>
         <w:t>Prueb</w:t>
       </w:r>
       <w:r>
@@ -4695,49 +4500,42 @@
           <w:rFonts w:ascii="Arial" w:eastAsia="Arial" w:hAnsi="Arial" w:cs="Arial"/>
           <w:color w:val="000000" w:themeColor="text1"/>
         </w:rPr>
-        <w:t xml:space="preserve">Para instalar </w:t>
-      </w:r>
-      <w:r>
-        <w:rPr>
-          <w:rFonts w:ascii="Consolas" w:eastAsia="Consolas" w:hAnsi="Consolas" w:cs="Consolas"/>
-          <w:color w:val="000000" w:themeColor="text1"/>
-        </w:rPr>
-        <w:t>requests</w:t>
-      </w:r>
-      <w:r>
-        <w:rPr>
-          <w:rFonts w:ascii="Arial" w:eastAsia="Arial" w:hAnsi="Arial" w:cs="Arial"/>
-          <w:color w:val="000000" w:themeColor="text1"/>
-        </w:rPr>
-        <w:t xml:space="preserve">: </w:t>
-      </w:r>
-      <w:r>
-        <w:rPr>
-          <w:rFonts w:ascii="Consolas" w:eastAsia="Consolas" w:hAnsi="Consolas" w:cs="Consolas"/>
-          <w:color w:val="000000" w:themeColor="text1"/>
-        </w:rPr>
-        <w:t>File -&gt; Settings -&gt; Python Interpreter</w:t>
-      </w:r>
-      <w:r>
-        <w:rPr>
-          <w:rFonts w:ascii="Arial" w:eastAsia="Arial" w:hAnsi="Arial" w:cs="Arial"/>
-          <w:color w:val="000000" w:themeColor="text1"/>
-        </w:rPr>
-        <w:t xml:space="preserve"> (o pincha en la esquina inferior derecha sobre el intérprete) y pulsa el icono </w:t>
-      </w:r>
-      <w:r>
-        <w:rPr>
-          <w:rFonts w:ascii="Consolas" w:eastAsia="Consolas" w:hAnsi="Consolas" w:cs="Consolas"/>
-          <w:color w:val="000000" w:themeColor="text1"/>
-        </w:rPr>
-        <w:t>+</w:t>
-      </w:r>
-      <w:r>
-        <w:rPr>
-          <w:rFonts w:ascii="Arial" w:eastAsia="Arial" w:hAnsi="Arial" w:cs="Arial"/>
-          <w:color w:val="000000" w:themeColor="text1"/>
-        </w:rPr>
-        <w:t>.</w:t>
+        <w:lastRenderedPageBreak/>
+        <w:drawing>
+          <wp:inline distT="0" distB="0" distL="0" distR="0" wp14:anchorId="29E6AF8E" wp14:editId="2B9C8D59">
+            <wp:extent cx="5731510" cy="4165600"/>
+            <wp:effectExtent l="0" t="0" r="2540" b="6350"/>
+            <wp:docPr id="1385374562" name="Imagen 1" descr="Captura de pantalla de un celular&#10;&#10;El contenido generado por IA puede ser incorrecto."/>
+            <wp:cNvGraphicFramePr>
+              <a:graphicFrameLocks xmlns:a="http://schemas.openxmlformats.org/drawingml/2006/main" noChangeAspect="1"/>
+            </wp:cNvGraphicFramePr>
+            <a:graphic xmlns:a="http://schemas.openxmlformats.org/drawingml/2006/main">
+              <a:graphicData uri="http://schemas.openxmlformats.org/drawingml/2006/picture">
+                <pic:pic xmlns:pic="http://schemas.openxmlformats.org/drawingml/2006/picture">
+                  <pic:nvPicPr>
+                    <pic:cNvPr id="1385374562" name="Imagen 1" descr="Captura de pantalla de un celular&#10;&#10;El contenido generado por IA puede ser incorrecto."/>
+                    <pic:cNvPicPr/>
+                  </pic:nvPicPr>
+                  <pic:blipFill>
+                    <a:blip r:embed="rId15"/>
+                    <a:stretch>
+                      <a:fillRect/>
+                    </a:stretch>
+                  </pic:blipFill>
+                  <pic:spPr>
+                    <a:xfrm>
+                      <a:off x="0" y="0"/>
+                      <a:ext cx="5731510" cy="4165600"/>
+                    </a:xfrm>
+                    <a:prstGeom prst="rect">
+                      <a:avLst/>
+                    </a:prstGeom>
+                  </pic:spPr>
+                </pic:pic>
+              </a:graphicData>
+            </a:graphic>
+          </wp:inline>
+        </w:drawing>
       </w:r>
     </w:p>
     <w:p>
@@ -4759,7 +4557,7 @@
           <w:rFonts w:ascii="Arial" w:eastAsia="Arial" w:hAnsi="Arial" w:cs="Arial"/>
           <w:color w:val="000000" w:themeColor="text1"/>
         </w:rPr>
-        <w:t xml:space="preserve">Busca </w:t>
+        <w:t xml:space="preserve">Para instalar </w:t>
       </w:r>
       <w:r>
         <w:rPr>
@@ -4773,14 +4571,28 @@
           <w:rFonts w:ascii="Arial" w:eastAsia="Arial" w:hAnsi="Arial" w:cs="Arial"/>
           <w:color w:val="000000" w:themeColor="text1"/>
         </w:rPr>
-        <w:t xml:space="preserve">, selecciónalo y pulsa </w:t>
-      </w:r>
-      <w:r>
-        <w:rPr>
-          <w:rFonts w:ascii="Consolas" w:eastAsia="Consolas" w:hAnsi="Consolas" w:cs="Consolas"/>
-          <w:color w:val="000000" w:themeColor="text1"/>
-        </w:rPr>
-        <w:t>Install Package</w:t>
+        <w:t xml:space="preserve">: </w:t>
+      </w:r>
+      <w:r>
+        <w:rPr>
+          <w:rFonts w:ascii="Consolas" w:eastAsia="Consolas" w:hAnsi="Consolas" w:cs="Consolas"/>
+          <w:color w:val="000000" w:themeColor="text1"/>
+        </w:rPr>
+        <w:t>File -&gt; Settings -&gt; Python Interpreter</w:t>
+      </w:r>
+      <w:r>
+        <w:rPr>
+          <w:rFonts w:ascii="Arial" w:eastAsia="Arial" w:hAnsi="Arial" w:cs="Arial"/>
+          <w:color w:val="000000" w:themeColor="text1"/>
+        </w:rPr>
+        <w:t xml:space="preserve"> (o pincha en la esquina inferior derecha sobre el intérprete) y pulsa el icono </w:t>
+      </w:r>
+      <w:r>
+        <w:rPr>
+          <w:rFonts w:ascii="Consolas" w:eastAsia="Consolas" w:hAnsi="Consolas" w:cs="Consolas"/>
+          <w:color w:val="000000" w:themeColor="text1"/>
+        </w:rPr>
+        <w:t>+</w:t>
       </w:r>
       <w:r>
         <w:rPr>
@@ -4788,6 +4600,59 @@
           <w:color w:val="000000" w:themeColor="text1"/>
         </w:rPr>
         <w:t>.</w:t>
+      </w:r>
+    </w:p>
+    <w:p>
+      <w:pPr>
+        <w:pStyle w:val="Prrafodelista"/>
+        <w:shd w:val="clear" w:color="auto" w:fill="FFFFFF" w:themeFill="background1"/>
+        <w:spacing w:after="0"/>
+        <w:rPr>
+          <w:rFonts w:ascii="Arial" w:eastAsia="Arial" w:hAnsi="Arial" w:cs="Arial"/>
+          <w:color w:val="000000" w:themeColor="text1"/>
+        </w:rPr>
+      </w:pPr>
+      <w:r>
+        <w:rPr>
+          <w:rFonts w:ascii="Arial" w:eastAsia="Arial" w:hAnsi="Arial" w:cs="Arial"/>
+          <w:color w:val="000000" w:themeColor="text1"/>
+        </w:rPr>
+        <w:lastRenderedPageBreak/>
+        <w:drawing>
+          <wp:inline distT="0" distB="0" distL="0" distR="0" wp14:anchorId="1586B373" wp14:editId="56556B32">
+            <wp:extent cx="5731510" cy="4446270"/>
+            <wp:effectExtent l="0" t="0" r="2540" b="0"/>
+            <wp:docPr id="1184342430" name="Imagen 1" descr="Interfaz de usuario gráfica, Texto&#10;&#10;El contenido generado por IA puede ser incorrecto."/>
+            <wp:cNvGraphicFramePr>
+              <a:graphicFrameLocks xmlns:a="http://schemas.openxmlformats.org/drawingml/2006/main" noChangeAspect="1"/>
+            </wp:cNvGraphicFramePr>
+            <a:graphic xmlns:a="http://schemas.openxmlformats.org/drawingml/2006/main">
+              <a:graphicData uri="http://schemas.openxmlformats.org/drawingml/2006/picture">
+                <pic:pic xmlns:pic="http://schemas.openxmlformats.org/drawingml/2006/picture">
+                  <pic:nvPicPr>
+                    <pic:cNvPr id="1184342430" name="Imagen 1" descr="Interfaz de usuario gráfica, Texto&#10;&#10;El contenido generado por IA puede ser incorrecto."/>
+                    <pic:cNvPicPr/>
+                  </pic:nvPicPr>
+                  <pic:blipFill>
+                    <a:blip r:embed="rId16"/>
+                    <a:stretch>
+                      <a:fillRect/>
+                    </a:stretch>
+                  </pic:blipFill>
+                  <pic:spPr>
+                    <a:xfrm>
+                      <a:off x="0" y="0"/>
+                      <a:ext cx="5731510" cy="4446270"/>
+                    </a:xfrm>
+                    <a:prstGeom prst="rect">
+                      <a:avLst/>
+                    </a:prstGeom>
+                  </pic:spPr>
+                </pic:pic>
+              </a:graphicData>
+            </a:graphic>
+          </wp:inline>
+        </w:drawing>
       </w:r>
     </w:p>
     <w:p>
@@ -4809,6 +4674,56 @@
           <w:rFonts w:ascii="Arial" w:eastAsia="Arial" w:hAnsi="Arial" w:cs="Arial"/>
           <w:color w:val="000000" w:themeColor="text1"/>
         </w:rPr>
+        <w:t xml:space="preserve">Busca </w:t>
+      </w:r>
+      <w:r>
+        <w:rPr>
+          <w:rFonts w:ascii="Consolas" w:eastAsia="Consolas" w:hAnsi="Consolas" w:cs="Consolas"/>
+          <w:color w:val="000000" w:themeColor="text1"/>
+        </w:rPr>
+        <w:t>requests</w:t>
+      </w:r>
+      <w:r>
+        <w:rPr>
+          <w:rFonts w:ascii="Arial" w:eastAsia="Arial" w:hAnsi="Arial" w:cs="Arial"/>
+          <w:color w:val="000000" w:themeColor="text1"/>
+        </w:rPr>
+        <w:t xml:space="preserve">, selecciónalo y pulsa </w:t>
+      </w:r>
+      <w:r>
+        <w:rPr>
+          <w:rFonts w:ascii="Consolas" w:eastAsia="Consolas" w:hAnsi="Consolas" w:cs="Consolas"/>
+          <w:color w:val="000000" w:themeColor="text1"/>
+        </w:rPr>
+        <w:t>Install Package</w:t>
+      </w:r>
+      <w:r>
+        <w:rPr>
+          <w:rFonts w:ascii="Arial" w:eastAsia="Arial" w:hAnsi="Arial" w:cs="Arial"/>
+          <w:color w:val="000000" w:themeColor="text1"/>
+        </w:rPr>
+        <w:t>.</w:t>
+      </w:r>
+    </w:p>
+    <w:p>
+      <w:pPr>
+        <w:pStyle w:val="Prrafodelista"/>
+        <w:numPr>
+          <w:ilvl w:val="0"/>
+          <w:numId w:val="14"/>
+        </w:numPr>
+        <w:shd w:val="clear" w:color="auto" w:fill="FFFFFF" w:themeFill="background1"/>
+        <w:spacing w:after="0"/>
+        <w:rPr>
+          <w:rFonts w:ascii="Arial" w:eastAsia="Arial" w:hAnsi="Arial" w:cs="Arial"/>
+          <w:color w:val="000000" w:themeColor="text1"/>
+        </w:rPr>
+      </w:pPr>
+      <w:r>
+        <w:rPr>
+          <w:rFonts w:ascii="Arial" w:eastAsia="Arial" w:hAnsi="Arial" w:cs="Arial"/>
+          <w:color w:val="000000" w:themeColor="text1"/>
+        </w:rPr>
         <w:t xml:space="preserve">Crea un archivo </w:t>
       </w:r>
       <w:r>
@@ -4862,23 +4777,7 @@
           <w:rFonts w:ascii="Consolas" w:eastAsia="Consolas" w:hAnsi="Consolas" w:cs="Consolas"/>
           <w:color w:val="000000" w:themeColor="text1"/>
         </w:rPr>
-        <w:t>print(</w:t>
-      </w:r>
-      <w:proofErr w:type="gramStart"/>
-      <w:r>
-        <w:rPr>
-          <w:rFonts w:ascii="Consolas" w:eastAsia="Consolas" w:hAnsi="Consolas" w:cs="Consolas"/>
-          <w:color w:val="000000" w:themeColor="text1"/>
-        </w:rPr>
-        <w:t>r.status</w:t>
-      </w:r>
-      <w:proofErr w:type="gramEnd"/>
-      <w:r>
-        <w:rPr>
-          <w:rFonts w:ascii="Consolas" w:eastAsia="Consolas" w:hAnsi="Consolas" w:cs="Consolas"/>
-          <w:color w:val="000000" w:themeColor="text1"/>
-        </w:rPr>
-        <w:t>_code)</w:t>
+        <w:t>print(r.status_code)</w:t>
       </w:r>
       <w:r>
         <w:br/>
@@ -4888,39 +4787,63 @@
           <w:rFonts w:ascii="Consolas" w:eastAsia="Consolas" w:hAnsi="Consolas" w:cs="Consolas"/>
           <w:color w:val="000000" w:themeColor="text1"/>
         </w:rPr>
-        <w:t>print(</w:t>
-      </w:r>
-      <w:proofErr w:type="gramStart"/>
-      <w:r>
-        <w:rPr>
-          <w:rFonts w:ascii="Consolas" w:eastAsia="Consolas" w:hAnsi="Consolas" w:cs="Consolas"/>
-          <w:color w:val="000000" w:themeColor="text1"/>
-        </w:rPr>
-        <w:t>r.json</w:t>
-      </w:r>
-      <w:proofErr w:type="gramEnd"/>
-      <w:r>
-        <w:rPr>
-          <w:rFonts w:ascii="Consolas" w:eastAsia="Consolas" w:hAnsi="Consolas" w:cs="Consolas"/>
-          <w:color w:val="000000" w:themeColor="text1"/>
-        </w:rPr>
-        <w:t>(</w:t>
-      </w:r>
-      <w:proofErr w:type="gramStart"/>
-      <w:r>
-        <w:rPr>
-          <w:rFonts w:ascii="Consolas" w:eastAsia="Consolas" w:hAnsi="Consolas" w:cs="Consolas"/>
-          <w:color w:val="000000" w:themeColor="text1"/>
-        </w:rPr>
-        <w:t>).get</w:t>
-      </w:r>
-      <w:proofErr w:type="gramEnd"/>
-      <w:r>
-        <w:rPr>
-          <w:rFonts w:ascii="Consolas" w:eastAsia="Consolas" w:hAnsi="Consolas" w:cs="Consolas"/>
-          <w:color w:val="000000" w:themeColor="text1"/>
-        </w:rPr>
-        <w:t>('origin'))</w:t>
+        <w:t>print(r.json().get('origin'))</w:t>
+      </w:r>
+    </w:p>
+    <w:p>
+      <w:pPr>
+        <w:spacing w:after="0"/>
+        <w:rPr>
+          <w:rFonts w:ascii="Consolas" w:eastAsia="Consolas" w:hAnsi="Consolas" w:cs="Consolas"/>
+          <w:color w:val="000000" w:themeColor="text1"/>
+        </w:rPr>
+      </w:pPr>
+    </w:p>
+    <w:p>
+      <w:pPr>
+        <w:spacing w:after="0"/>
+        <w:rPr>
+          <w:rFonts w:ascii="Consolas" w:eastAsia="Consolas" w:hAnsi="Consolas" w:cs="Consolas"/>
+          <w:color w:val="000000" w:themeColor="text1"/>
+        </w:rPr>
+      </w:pPr>
+      <w:r>
+        <w:lastRenderedPageBreak/>
+        <w:drawing>
+          <wp:inline distT="0" distB="0" distL="0" distR="0" wp14:anchorId="21D0D5A8" wp14:editId="4486CC9A">
+            <wp:extent cx="5731510" cy="4476750"/>
+            <wp:effectExtent l="0" t="0" r="2540" b="0"/>
+            <wp:docPr id="855011923" name="Imagen 1" descr="Captura de pantalla de un celular&#10;&#10;El contenido generado por IA puede ser incorrecto."/>
+            <wp:cNvGraphicFramePr>
+              <a:graphicFrameLocks xmlns:a="http://schemas.openxmlformats.org/drawingml/2006/main" noChangeAspect="1"/>
+            </wp:cNvGraphicFramePr>
+            <a:graphic xmlns:a="http://schemas.openxmlformats.org/drawingml/2006/main">
+              <a:graphicData uri="http://schemas.openxmlformats.org/drawingml/2006/picture">
+                <pic:pic xmlns:pic="http://schemas.openxmlformats.org/drawingml/2006/picture">
+                  <pic:nvPicPr>
+                    <pic:cNvPr id="855011923" name="Imagen 1" descr="Captura de pantalla de un celular&#10;&#10;El contenido generado por IA puede ser incorrecto."/>
+                    <pic:cNvPicPr/>
+                  </pic:nvPicPr>
+                  <pic:blipFill>
+                    <a:blip r:embed="rId17"/>
+                    <a:stretch>
+                      <a:fillRect/>
+                    </a:stretch>
+                  </pic:blipFill>
+                  <pic:spPr>
+                    <a:xfrm>
+                      <a:off x="0" y="0"/>
+                      <a:ext cx="5731510" cy="4476750"/>
+                    </a:xfrm>
+                    <a:prstGeom prst="rect">
+                      <a:avLst/>
+                    </a:prstGeom>
+                  </pic:spPr>
+                </pic:pic>
+              </a:graphicData>
+            </a:graphic>
+          </wp:inline>
+        </w:drawing>
       </w:r>
       <w:r>
         <w:br/>
@@ -5084,7 +5007,7 @@
         </w:rPr>
         <w:t xml:space="preserve">Si la petición da error SSL, usa </w:t>
       </w:r>
-      <w:hyperlink r:id="rId13">
+      <w:hyperlink r:id="rId18">
         <w:r>
           <w:rPr>
             <w:rStyle w:val="Hipervnculo"/>
@@ -5113,7 +5036,6 @@
           <w:bCs/>
           <w:color w:val="000000" w:themeColor="text1"/>
         </w:rPr>
-        <w:lastRenderedPageBreak/>
         <w:t>Prueb</w:t>
       </w:r>
       <w:r>
@@ -5185,6 +5107,7 @@
           <w:sz w:val="48"/>
           <w:szCs w:val="48"/>
         </w:rPr>
+        <w:lastRenderedPageBreak/>
         <w:t>Bloque 5: Control de Versiones en PyCharm</w:t>
       </w:r>
       <w:r>
@@ -5356,10 +5279,6 @@
     <w:p>
       <w:pPr>
         <w:pStyle w:val="Prrafodelista"/>
-        <w:numPr>
-          <w:ilvl w:val="0"/>
-          <w:numId w:val="11"/>
-        </w:numPr>
         <w:shd w:val="clear" w:color="auto" w:fill="FFFFFF" w:themeFill="background1"/>
         <w:spacing w:after="0"/>
         <w:rPr>
@@ -5367,66 +5286,6 @@
           <w:color w:val="000000" w:themeColor="text1"/>
         </w:rPr>
       </w:pPr>
-      <w:r>
-        <w:rPr>
-          <w:rFonts w:ascii="Arial" w:eastAsia="Arial" w:hAnsi="Arial" w:cs="Arial"/>
-          <w:color w:val="000000" w:themeColor="text1"/>
-        </w:rPr>
-        <w:t xml:space="preserve">Aparecerá la </w:t>
-      </w:r>
-      <w:proofErr w:type="gramStart"/>
-      <w:r>
-        <w:rPr>
-          <w:rFonts w:ascii="Arial" w:eastAsia="Arial" w:hAnsi="Arial" w:cs="Arial"/>
-          <w:color w:val="000000" w:themeColor="text1"/>
-        </w:rPr>
-        <w:t xml:space="preserve">carpeta </w:t>
-      </w:r>
-      <w:r>
-        <w:rPr>
-          <w:rFonts w:ascii="Consolas" w:eastAsia="Consolas" w:hAnsi="Consolas" w:cs="Consolas"/>
-          <w:color w:val="000000" w:themeColor="text1"/>
-        </w:rPr>
-        <w:t>.git</w:t>
-      </w:r>
-      <w:proofErr w:type="gramEnd"/>
-      <w:r>
-        <w:rPr>
-          <w:rFonts w:ascii="Arial" w:eastAsia="Arial" w:hAnsi="Arial" w:cs="Arial"/>
-          <w:color w:val="000000" w:themeColor="text1"/>
-        </w:rPr>
-        <w:t xml:space="preserve"> en el árbol del proyecto. Si no ves archivos ocultos, activa </w:t>
-      </w:r>
-      <w:r>
-        <w:rPr>
-          <w:rFonts w:ascii="Consolas" w:eastAsia="Consolas" w:hAnsi="Consolas" w:cs="Consolas"/>
-          <w:color w:val="000000" w:themeColor="text1"/>
-        </w:rPr>
-        <w:t xml:space="preserve">View -&gt; Active Editor -&gt; </w:t>
-      </w:r>
-      <w:proofErr w:type="gramStart"/>
-      <w:r>
-        <w:rPr>
-          <w:rFonts w:ascii="Consolas" w:eastAsia="Consolas" w:hAnsi="Consolas" w:cs="Consolas"/>
-          <w:color w:val="000000" w:themeColor="text1"/>
-        </w:rPr>
-        <w:t>Show</w:t>
-      </w:r>
-      <w:proofErr w:type="gramEnd"/>
-      <w:r>
-        <w:rPr>
-          <w:rFonts w:ascii="Consolas" w:eastAsia="Consolas" w:hAnsi="Consolas" w:cs="Consolas"/>
-          <w:color w:val="000000" w:themeColor="text1"/>
-        </w:rPr>
-        <w:t xml:space="preserve"> Hidden Files</w:t>
-      </w:r>
-      <w:r>
-        <w:rPr>
-          <w:rFonts w:ascii="Arial" w:eastAsia="Arial" w:hAnsi="Arial" w:cs="Arial"/>
-          <w:color w:val="000000" w:themeColor="text1"/>
-        </w:rPr>
-        <w:t>.</w:t>
-      </w:r>
     </w:p>
     <w:p>
       <w:pPr>
@@ -5447,28 +5306,28 @@
           <w:rFonts w:ascii="Arial" w:eastAsia="Arial" w:hAnsi="Arial" w:cs="Arial"/>
           <w:color w:val="000000" w:themeColor="text1"/>
         </w:rPr>
-        <w:t xml:space="preserve">Crea un archivo </w:t>
-      </w:r>
-      <w:r>
-        <w:rPr>
-          <w:rFonts w:ascii="Consolas" w:eastAsia="Consolas" w:hAnsi="Consolas" w:cs="Consolas"/>
-          <w:color w:val="000000" w:themeColor="text1"/>
-        </w:rPr>
-        <w:t>README.md</w:t>
-      </w:r>
-      <w:r>
-        <w:rPr>
-          <w:rFonts w:ascii="Arial" w:eastAsia="Arial" w:hAnsi="Arial" w:cs="Arial"/>
-          <w:color w:val="000000" w:themeColor="text1"/>
-        </w:rPr>
-        <w:t xml:space="preserve"> con una línea </w:t>
-      </w:r>
-      <w:r>
-        <w:rPr>
-          <w:rFonts w:ascii="Consolas" w:eastAsia="Consolas" w:hAnsi="Consolas" w:cs="Consolas"/>
-          <w:color w:val="000000" w:themeColor="text1"/>
-        </w:rPr>
-        <w:t># Proyecto Demo</w:t>
+        <w:t xml:space="preserve">Aparecerá la carpeta </w:t>
+      </w:r>
+      <w:r>
+        <w:rPr>
+          <w:rFonts w:ascii="Consolas" w:eastAsia="Consolas" w:hAnsi="Consolas" w:cs="Consolas"/>
+          <w:color w:val="000000" w:themeColor="text1"/>
+        </w:rPr>
+        <w:t>.git</w:t>
+      </w:r>
+      <w:r>
+        <w:rPr>
+          <w:rFonts w:ascii="Arial" w:eastAsia="Arial" w:hAnsi="Arial" w:cs="Arial"/>
+          <w:color w:val="000000" w:themeColor="text1"/>
+        </w:rPr>
+        <w:t xml:space="preserve"> en el árbol del proyecto. Si no ves archivos ocultos, activa </w:t>
+      </w:r>
+      <w:r>
+        <w:rPr>
+          <w:rFonts w:ascii="Consolas" w:eastAsia="Consolas" w:hAnsi="Consolas" w:cs="Consolas"/>
+          <w:color w:val="000000" w:themeColor="text1"/>
+        </w:rPr>
+        <w:t>View -&gt; Active Editor -&gt; Show Hidden Files</w:t>
       </w:r>
       <w:r>
         <w:rPr>
@@ -5497,6 +5356,56 @@
           <w:rFonts w:ascii="Arial" w:eastAsia="Arial" w:hAnsi="Arial" w:cs="Arial"/>
           <w:color w:val="000000" w:themeColor="text1"/>
         </w:rPr>
+        <w:t xml:space="preserve">Crea un archivo </w:t>
+      </w:r>
+      <w:r>
+        <w:rPr>
+          <w:rFonts w:ascii="Consolas" w:eastAsia="Consolas" w:hAnsi="Consolas" w:cs="Consolas"/>
+          <w:color w:val="000000" w:themeColor="text1"/>
+        </w:rPr>
+        <w:t>README.md</w:t>
+      </w:r>
+      <w:r>
+        <w:rPr>
+          <w:rFonts w:ascii="Arial" w:eastAsia="Arial" w:hAnsi="Arial" w:cs="Arial"/>
+          <w:color w:val="000000" w:themeColor="text1"/>
+        </w:rPr>
+        <w:t xml:space="preserve"> con una línea </w:t>
+      </w:r>
+      <w:r>
+        <w:rPr>
+          <w:rFonts w:ascii="Consolas" w:eastAsia="Consolas" w:hAnsi="Consolas" w:cs="Consolas"/>
+          <w:color w:val="000000" w:themeColor="text1"/>
+        </w:rPr>
+        <w:t># Proyecto Demo</w:t>
+      </w:r>
+      <w:r>
+        <w:rPr>
+          <w:rFonts w:ascii="Arial" w:eastAsia="Arial" w:hAnsi="Arial" w:cs="Arial"/>
+          <w:color w:val="000000" w:themeColor="text1"/>
+        </w:rPr>
+        <w:t>.</w:t>
+      </w:r>
+    </w:p>
+    <w:p>
+      <w:pPr>
+        <w:pStyle w:val="Prrafodelista"/>
+        <w:numPr>
+          <w:ilvl w:val="0"/>
+          <w:numId w:val="11"/>
+        </w:numPr>
+        <w:shd w:val="clear" w:color="auto" w:fill="FFFFFF" w:themeFill="background1"/>
+        <w:spacing w:after="0"/>
+        <w:rPr>
+          <w:rFonts w:ascii="Arial" w:eastAsia="Arial" w:hAnsi="Arial" w:cs="Arial"/>
+          <w:color w:val="000000" w:themeColor="text1"/>
+        </w:rPr>
+      </w:pPr>
+      <w:r>
+        <w:rPr>
+          <w:rFonts w:ascii="Arial" w:eastAsia="Arial" w:hAnsi="Arial" w:cs="Arial"/>
+          <w:color w:val="000000" w:themeColor="text1"/>
+        </w:rPr>
         <w:t xml:space="preserve">Ve a </w:t>
       </w:r>
       <w:r>
@@ -5600,6 +5509,118 @@
     </w:p>
     <w:p>
       <w:pPr>
+        <w:pStyle w:val="Prrafodelista"/>
+        <w:numPr>
+          <w:ilvl w:val="0"/>
+          <w:numId w:val="11"/>
+        </w:numPr>
+        <w:shd w:val="clear" w:color="auto" w:fill="FFFFFF" w:themeFill="background1"/>
+        <w:spacing w:after="0"/>
+        <w:rPr>
+          <w:rFonts w:ascii="Arial" w:eastAsia="Arial" w:hAnsi="Arial" w:cs="Arial"/>
+          <w:color w:val="000000" w:themeColor="text1"/>
+        </w:rPr>
+      </w:pPr>
+      <w:r>
+        <w:rPr>
+          <w:rFonts w:ascii="Arial" w:eastAsia="Arial" w:hAnsi="Arial" w:cs="Arial"/>
+          <w:color w:val="000000" w:themeColor="text1"/>
+        </w:rPr>
+        <w:drawing>
+          <wp:inline distT="0" distB="0" distL="0" distR="0" wp14:anchorId="26A36DEA" wp14:editId="04FADEDF">
+            <wp:extent cx="5731510" cy="3832860"/>
+            <wp:effectExtent l="0" t="0" r="2540" b="0"/>
+            <wp:docPr id="67187725" name="Imagen 1" descr="Captura de pantalla de un celular&#10;&#10;El contenido generado por IA puede ser incorrecto."/>
+            <wp:cNvGraphicFramePr>
+              <a:graphicFrameLocks xmlns:a="http://schemas.openxmlformats.org/drawingml/2006/main" noChangeAspect="1"/>
+            </wp:cNvGraphicFramePr>
+            <a:graphic xmlns:a="http://schemas.openxmlformats.org/drawingml/2006/main">
+              <a:graphicData uri="http://schemas.openxmlformats.org/drawingml/2006/picture">
+                <pic:pic xmlns:pic="http://schemas.openxmlformats.org/drawingml/2006/picture">
+                  <pic:nvPicPr>
+                    <pic:cNvPr id="67187725" name="Imagen 1" descr="Captura de pantalla de un celular&#10;&#10;El contenido generado por IA puede ser incorrecto."/>
+                    <pic:cNvPicPr/>
+                  </pic:nvPicPr>
+                  <pic:blipFill>
+                    <a:blip r:embed="rId19"/>
+                    <a:stretch>
+                      <a:fillRect/>
+                    </a:stretch>
+                  </pic:blipFill>
+                  <pic:spPr>
+                    <a:xfrm>
+                      <a:off x="0" y="0"/>
+                      <a:ext cx="5731510" cy="3832860"/>
+                    </a:xfrm>
+                    <a:prstGeom prst="rect">
+                      <a:avLst/>
+                    </a:prstGeom>
+                  </pic:spPr>
+                </pic:pic>
+              </a:graphicData>
+            </a:graphic>
+          </wp:inline>
+        </w:drawing>
+      </w:r>
+    </w:p>
+    <w:p>
+      <w:pPr>
+        <w:pStyle w:val="Prrafodelista"/>
+        <w:numPr>
+          <w:ilvl w:val="0"/>
+          <w:numId w:val="11"/>
+        </w:numPr>
+        <w:shd w:val="clear" w:color="auto" w:fill="FFFFFF" w:themeFill="background1"/>
+        <w:spacing w:after="0"/>
+        <w:rPr>
+          <w:rFonts w:ascii="Arial" w:eastAsia="Arial" w:hAnsi="Arial" w:cs="Arial"/>
+          <w:color w:val="000000" w:themeColor="text1"/>
+        </w:rPr>
+      </w:pPr>
+      <w:r>
+        <w:rPr>
+          <w:rFonts w:ascii="Arial" w:eastAsia="Arial" w:hAnsi="Arial" w:cs="Arial"/>
+          <w:color w:val="000000" w:themeColor="text1"/>
+        </w:rPr>
+        <w:drawing>
+          <wp:inline distT="0" distB="0" distL="0" distR="0" wp14:anchorId="72C75C2C" wp14:editId="6527EEE8">
+            <wp:extent cx="3305636" cy="419158"/>
+            <wp:effectExtent l="0" t="0" r="9525" b="0"/>
+            <wp:docPr id="1763058880" name="Imagen 1"/>
+            <wp:cNvGraphicFramePr>
+              <a:graphicFrameLocks xmlns:a="http://schemas.openxmlformats.org/drawingml/2006/main" noChangeAspect="1"/>
+            </wp:cNvGraphicFramePr>
+            <a:graphic xmlns:a="http://schemas.openxmlformats.org/drawingml/2006/main">
+              <a:graphicData uri="http://schemas.openxmlformats.org/drawingml/2006/picture">
+                <pic:pic xmlns:pic="http://schemas.openxmlformats.org/drawingml/2006/picture">
+                  <pic:nvPicPr>
+                    <pic:cNvPr id="1763058880" name=""/>
+                    <pic:cNvPicPr/>
+                  </pic:nvPicPr>
+                  <pic:blipFill>
+                    <a:blip r:embed="rId20"/>
+                    <a:stretch>
+                      <a:fillRect/>
+                    </a:stretch>
+                  </pic:blipFill>
+                  <pic:spPr>
+                    <a:xfrm>
+                      <a:off x="0" y="0"/>
+                      <a:ext cx="3305636" cy="419158"/>
+                    </a:xfrm>
+                    <a:prstGeom prst="rect">
+                      <a:avLst/>
+                    </a:prstGeom>
+                  </pic:spPr>
+                </pic:pic>
+              </a:graphicData>
+            </a:graphic>
+          </wp:inline>
+        </w:drawing>
+      </w:r>
+    </w:p>
+    <w:p>
+      <w:pPr>
         <w:shd w:val="clear" w:color="auto" w:fill="FFFFFF" w:themeFill="background1"/>
         <w:spacing w:before="225" w:after="225"/>
       </w:pPr>
@@ -5624,23 +5645,7 @@
           <w:rFonts w:ascii="Consolas" w:eastAsia="Consolas" w:hAnsi="Consolas" w:cs="Consolas"/>
           <w:color w:val="000000" w:themeColor="text1"/>
         </w:rPr>
-        <w:t xml:space="preserve">VCS -&gt; Git -&gt; </w:t>
-      </w:r>
-      <w:proofErr w:type="gramStart"/>
-      <w:r>
-        <w:rPr>
-          <w:rFonts w:ascii="Consolas" w:eastAsia="Consolas" w:hAnsi="Consolas" w:cs="Consolas"/>
-          <w:color w:val="000000" w:themeColor="text1"/>
-        </w:rPr>
-        <w:t>Show</w:t>
-      </w:r>
-      <w:proofErr w:type="gramEnd"/>
-      <w:r>
-        <w:rPr>
-          <w:rFonts w:ascii="Consolas" w:eastAsia="Consolas" w:hAnsi="Consolas" w:cs="Consolas"/>
-          <w:color w:val="000000" w:themeColor="text1"/>
-        </w:rPr>
-        <w:t xml:space="preserve"> History</w:t>
+        <w:t>VCS -&gt; Git -&gt; Show History</w:t>
       </w:r>
       <w:r>
         <w:rPr>
@@ -5662,6 +5667,7 @@
           <w:bCs/>
           <w:color w:val="000000" w:themeColor="text1"/>
         </w:rPr>
+        <w:lastRenderedPageBreak/>
         <w:t>Errores comunes y soluciones:</w:t>
       </w:r>
     </w:p>
@@ -5686,7 +5692,7 @@
         </w:rPr>
         <w:t xml:space="preserve">Si Git no está instalado en el sistema, PyCharm mostrará un error: instala Git desde </w:t>
       </w:r>
-      <w:hyperlink r:id="rId14">
+      <w:hyperlink r:id="rId21">
         <w:r>
           <w:rPr>
             <w:rStyle w:val="Hipervnculo"/>
@@ -5723,15 +5729,7 @@
           <w:rFonts w:ascii="Arial" w:eastAsia="Arial" w:hAnsi="Arial" w:cs="Arial"/>
           <w:color w:val="000000" w:themeColor="text1"/>
         </w:rPr>
-        <w:t xml:space="preserve">Si hay problemas de permisos al </w:t>
-      </w:r>
-      <w:proofErr w:type="gramStart"/>
-      <w:r>
-        <w:rPr>
-          <w:rFonts w:ascii="Arial" w:eastAsia="Arial" w:hAnsi="Arial" w:cs="Arial"/>
-          <w:color w:val="000000" w:themeColor="text1"/>
-        </w:rPr>
-        <w:t xml:space="preserve">crear </w:t>
+        <w:t xml:space="preserve">Si hay problemas de permisos al crear </w:t>
       </w:r>
       <w:r>
         <w:rPr>
@@ -5740,7 +5738,6 @@
         </w:rPr>
         <w:t>.git</w:t>
       </w:r>
-      <w:proofErr w:type="gramEnd"/>
       <w:r>
         <w:rPr>
           <w:rFonts w:ascii="Arial" w:eastAsia="Arial" w:hAnsi="Arial" w:cs="Arial"/>
@@ -5875,7 +5872,6 @@
           <w:bCs/>
           <w:color w:val="000000" w:themeColor="text1"/>
         </w:rPr>
-        <w:lastRenderedPageBreak/>
         <w:t>Pasos exactos:</w:t>
       </w:r>
     </w:p>
@@ -6277,6 +6273,7 @@
           <w:sz w:val="48"/>
           <w:szCs w:val="48"/>
         </w:rPr>
+        <w:lastRenderedPageBreak/>
         <w:t>Bloque 6: Plugins útiles y personalización</w:t>
       </w:r>
       <w:r>
@@ -6573,7 +6570,6 @@
           <w:bCs/>
           <w:color w:val="000000" w:themeColor="text1"/>
         </w:rPr>
-        <w:lastRenderedPageBreak/>
         <w:t>Prueb</w:t>
       </w:r>
       <w:r>
@@ -6805,23 +6801,7 @@
           <w:rFonts w:ascii="Consolas" w:eastAsia="Consolas" w:hAnsi="Consolas" w:cs="Consolas"/>
           <w:color w:val="000000" w:themeColor="text1"/>
         </w:rPr>
-        <w:t xml:space="preserve">def </w:t>
-      </w:r>
-      <w:proofErr w:type="gramStart"/>
-      <w:r>
-        <w:rPr>
-          <w:rFonts w:ascii="Consolas" w:eastAsia="Consolas" w:hAnsi="Consolas" w:cs="Consolas"/>
-          <w:color w:val="000000" w:themeColor="text1"/>
-        </w:rPr>
-        <w:t>suma(</w:t>
-      </w:r>
-      <w:proofErr w:type="gramEnd"/>
-      <w:r>
-        <w:rPr>
-          <w:rFonts w:ascii="Consolas" w:eastAsia="Consolas" w:hAnsi="Consolas" w:cs="Consolas"/>
-          <w:color w:val="000000" w:themeColor="text1"/>
-        </w:rPr>
-        <w:t>a, b):</w:t>
+        <w:t>def suma(a, b):</w:t>
       </w:r>
       <w:r>
         <w:br/>
@@ -6916,65 +6896,30 @@
           <w:color w:val="000000" w:themeColor="text1"/>
           <w:lang w:val="en-US"/>
         </w:rPr>
-        <w:t>def test_</w:t>
-      </w:r>
-      <w:proofErr w:type="gramStart"/>
+        <w:t>def test_suma():</w:t>
+      </w:r>
+      <w:r>
+        <w:br/>
+      </w:r>
       <w:r>
         <w:rPr>
           <w:rFonts w:ascii="Consolas" w:eastAsia="Consolas" w:hAnsi="Consolas" w:cs="Consolas"/>
           <w:color w:val="000000" w:themeColor="text1"/>
           <w:lang w:val="en-US"/>
         </w:rPr>
-        <w:t>suma(</w:t>
-      </w:r>
-      <w:proofErr w:type="gramEnd"/>
+        <w:lastRenderedPageBreak/>
+        <w:t xml:space="preserve">   </w:t>
+      </w:r>
+      <w:r>
+        <w:tab/>
+      </w:r>
       <w:r>
         <w:rPr>
           <w:rFonts w:ascii="Consolas" w:eastAsia="Consolas" w:hAnsi="Consolas" w:cs="Consolas"/>
           <w:color w:val="000000" w:themeColor="text1"/>
           <w:lang w:val="en-US"/>
         </w:rPr>
-        <w:t>):</w:t>
-      </w:r>
-      <w:r>
-        <w:br/>
-      </w:r>
-      <w:r>
-        <w:rPr>
-          <w:rFonts w:ascii="Consolas" w:eastAsia="Consolas" w:hAnsi="Consolas" w:cs="Consolas"/>
-          <w:color w:val="000000" w:themeColor="text1"/>
-          <w:lang w:val="en-US"/>
-        </w:rPr>
-        <w:t xml:space="preserve">   </w:t>
-      </w:r>
-      <w:r>
-        <w:tab/>
-      </w:r>
-      <w:r>
-        <w:rPr>
-          <w:rFonts w:ascii="Consolas" w:eastAsia="Consolas" w:hAnsi="Consolas" w:cs="Consolas"/>
-          <w:color w:val="000000" w:themeColor="text1"/>
-          <w:lang w:val="en-US"/>
-        </w:rPr>
-        <w:t xml:space="preserve">assert </w:t>
-      </w:r>
-      <w:proofErr w:type="gramStart"/>
-      <w:r>
-        <w:rPr>
-          <w:rFonts w:ascii="Consolas" w:eastAsia="Consolas" w:hAnsi="Consolas" w:cs="Consolas"/>
-          <w:color w:val="000000" w:themeColor="text1"/>
-          <w:lang w:val="en-US"/>
-        </w:rPr>
-        <w:t>suma(</w:t>
-      </w:r>
-      <w:proofErr w:type="gramEnd"/>
-      <w:r>
-        <w:rPr>
-          <w:rFonts w:ascii="Consolas" w:eastAsia="Consolas" w:hAnsi="Consolas" w:cs="Consolas"/>
-          <w:color w:val="000000" w:themeColor="text1"/>
-          <w:lang w:val="en-US"/>
-        </w:rPr>
-        <w:t>2, 3) == 5</w:t>
+        <w:t>assert suma(2, 3) == 5</w:t>
       </w:r>
       <w:r>
         <w:br/>
@@ -7159,23 +7104,7 @@
           <w:rFonts w:ascii="Arial" w:eastAsia="Arial" w:hAnsi="Arial" w:cs="Arial"/>
           <w:color w:val="000000" w:themeColor="text1"/>
         </w:rPr>
-        <w:t xml:space="preserve"> añade más tests (</w:t>
-      </w:r>
-      <w:proofErr w:type="gramStart"/>
-      <w:r>
-        <w:rPr>
-          <w:rFonts w:ascii="Arial" w:eastAsia="Arial" w:hAnsi="Arial" w:cs="Arial"/>
-          <w:color w:val="000000" w:themeColor="text1"/>
-        </w:rPr>
-        <w:t>casos borde</w:t>
-      </w:r>
-      <w:proofErr w:type="gramEnd"/>
-      <w:r>
-        <w:rPr>
-          <w:rFonts w:ascii="Arial" w:eastAsia="Arial" w:hAnsi="Arial" w:cs="Arial"/>
-          <w:color w:val="000000" w:themeColor="text1"/>
-        </w:rPr>
-        <w:t>) y asegúrate de que fallan/ejecutan según corresponda.</w:t>
+        <w:t xml:space="preserve"> añade más tests (casos borde) y asegúrate de que fallan/ejecutan según corresponda.</w:t>
       </w:r>
     </w:p>
     <w:p/>
@@ -7194,7 +7123,6 @@
           <w:sz w:val="48"/>
           <w:szCs w:val="48"/>
         </w:rPr>
-        <w:lastRenderedPageBreak/>
         <w:t>Bloque 8: Atajos, productividad y checklist final</w:t>
       </w:r>
       <w:r>
@@ -7441,21 +7369,12 @@
           <w:color w:val="000000" w:themeColor="text1"/>
         </w:rPr>
       </w:pPr>
-      <w:proofErr w:type="gramStart"/>
-      <w:r>
-        <w:rPr>
-          <w:rFonts w:ascii="Arial" w:eastAsia="Arial" w:hAnsi="Arial" w:cs="Arial"/>
-          <w:color w:val="000000" w:themeColor="text1"/>
-        </w:rPr>
-        <w:t>[ ]</w:t>
-      </w:r>
-      <w:proofErr w:type="gramEnd"/>
-      <w:r>
-        <w:rPr>
-          <w:rFonts w:ascii="Arial" w:eastAsia="Arial" w:hAnsi="Arial" w:cs="Arial"/>
-          <w:color w:val="000000" w:themeColor="text1"/>
-        </w:rPr>
-        <w:t xml:space="preserve"> Proyecto abre sin errores en PyCharm</w:t>
+      <w:r>
+        <w:rPr>
+          <w:rFonts w:ascii="Arial" w:eastAsia="Arial" w:hAnsi="Arial" w:cs="Arial"/>
+          <w:color w:val="000000" w:themeColor="text1"/>
+        </w:rPr>
+        <w:t>[ ] Proyecto abre sin errores en PyCharm</w:t>
       </w:r>
     </w:p>
     <w:p>
@@ -7472,21 +7391,12 @@
           <w:color w:val="000000" w:themeColor="text1"/>
         </w:rPr>
       </w:pPr>
-      <w:proofErr w:type="gramStart"/>
-      <w:r>
-        <w:rPr>
-          <w:rFonts w:ascii="Arial" w:eastAsia="Arial" w:hAnsi="Arial" w:cs="Arial"/>
-          <w:color w:val="000000" w:themeColor="text1"/>
-        </w:rPr>
-        <w:t>[ ]</w:t>
-      </w:r>
-      <w:proofErr w:type="gramEnd"/>
-      <w:r>
-        <w:rPr>
-          <w:rFonts w:ascii="Arial" w:eastAsia="Arial" w:hAnsi="Arial" w:cs="Arial"/>
-          <w:color w:val="000000" w:themeColor="text1"/>
-        </w:rPr>
-        <w:t xml:space="preserve"> Entorno virtual configurado</w:t>
+      <w:r>
+        <w:rPr>
+          <w:rFonts w:ascii="Arial" w:eastAsia="Arial" w:hAnsi="Arial" w:cs="Arial"/>
+          <w:color w:val="000000" w:themeColor="text1"/>
+        </w:rPr>
+        <w:t>[ ] Entorno virtual configurado</w:t>
       </w:r>
     </w:p>
     <w:p>
@@ -7503,21 +7413,12 @@
           <w:color w:val="000000" w:themeColor="text1"/>
         </w:rPr>
       </w:pPr>
-      <w:proofErr w:type="gramStart"/>
-      <w:r>
-        <w:rPr>
-          <w:rFonts w:ascii="Arial" w:eastAsia="Arial" w:hAnsi="Arial" w:cs="Arial"/>
-          <w:color w:val="000000" w:themeColor="text1"/>
-        </w:rPr>
-        <w:t>[ ]</w:t>
-      </w:r>
-      <w:proofErr w:type="gramEnd"/>
-      <w:r>
-        <w:rPr>
-          <w:rFonts w:ascii="Arial" w:eastAsia="Arial" w:hAnsi="Arial" w:cs="Arial"/>
-          <w:color w:val="000000" w:themeColor="text1"/>
-        </w:rPr>
-        <w:t xml:space="preserve"> Requests y pytest instalados</w:t>
+      <w:r>
+        <w:rPr>
+          <w:rFonts w:ascii="Arial" w:eastAsia="Arial" w:hAnsi="Arial" w:cs="Arial"/>
+          <w:color w:val="000000" w:themeColor="text1"/>
+        </w:rPr>
+        <w:t>[ ] Requests y pytest instalados</w:t>
       </w:r>
     </w:p>
     <w:p>
@@ -7534,21 +7435,12 @@
           <w:color w:val="000000" w:themeColor="text1"/>
         </w:rPr>
       </w:pPr>
-      <w:proofErr w:type="gramStart"/>
-      <w:r>
-        <w:rPr>
-          <w:rFonts w:ascii="Arial" w:eastAsia="Arial" w:hAnsi="Arial" w:cs="Arial"/>
-          <w:color w:val="000000" w:themeColor="text1"/>
-        </w:rPr>
-        <w:t>[ ]</w:t>
-      </w:r>
-      <w:proofErr w:type="gramEnd"/>
-      <w:r>
-        <w:rPr>
-          <w:rFonts w:ascii="Arial" w:eastAsia="Arial" w:hAnsi="Arial" w:cs="Arial"/>
-          <w:color w:val="000000" w:themeColor="text1"/>
-        </w:rPr>
-        <w:t xml:space="preserve"> Al menos un refactor aplicado</w:t>
+      <w:r>
+        <w:rPr>
+          <w:rFonts w:ascii="Arial" w:eastAsia="Arial" w:hAnsi="Arial" w:cs="Arial"/>
+          <w:color w:val="000000" w:themeColor="text1"/>
+        </w:rPr>
+        <w:t>[ ] Al menos un refactor aplicado</w:t>
       </w:r>
     </w:p>
     <w:p>
@@ -7565,21 +7457,12 @@
           <w:color w:val="000000" w:themeColor="text1"/>
         </w:rPr>
       </w:pPr>
-      <w:proofErr w:type="gramStart"/>
-      <w:r>
-        <w:rPr>
-          <w:rFonts w:ascii="Arial" w:eastAsia="Arial" w:hAnsi="Arial" w:cs="Arial"/>
-          <w:color w:val="000000" w:themeColor="text1"/>
-        </w:rPr>
-        <w:t>[ ]</w:t>
-      </w:r>
-      <w:proofErr w:type="gramEnd"/>
-      <w:r>
-        <w:rPr>
-          <w:rFonts w:ascii="Arial" w:eastAsia="Arial" w:hAnsi="Arial" w:cs="Arial"/>
-          <w:color w:val="000000" w:themeColor="text1"/>
-        </w:rPr>
-        <w:t xml:space="preserve"> Al menos un breakpoint usado en Debug</w:t>
+      <w:r>
+        <w:rPr>
+          <w:rFonts w:ascii="Arial" w:eastAsia="Arial" w:hAnsi="Arial" w:cs="Arial"/>
+          <w:color w:val="000000" w:themeColor="text1"/>
+        </w:rPr>
+        <w:t>[ ] Al menos un breakpoint usado en Debug</w:t>
       </w:r>
     </w:p>
     <w:p>
@@ -7596,21 +7479,12 @@
           <w:color w:val="000000" w:themeColor="text1"/>
         </w:rPr>
       </w:pPr>
-      <w:proofErr w:type="gramStart"/>
-      <w:r>
-        <w:rPr>
-          <w:rFonts w:ascii="Arial" w:eastAsia="Arial" w:hAnsi="Arial" w:cs="Arial"/>
-          <w:color w:val="000000" w:themeColor="text1"/>
-        </w:rPr>
-        <w:t>[ ]</w:t>
-      </w:r>
-      <w:proofErr w:type="gramEnd"/>
-      <w:r>
-        <w:rPr>
-          <w:rFonts w:ascii="Arial" w:eastAsia="Arial" w:hAnsi="Arial" w:cs="Arial"/>
-          <w:color w:val="000000" w:themeColor="text1"/>
-        </w:rPr>
-        <w:t xml:space="preserve"> Commit inicial creado</w:t>
+      <w:r>
+        <w:rPr>
+          <w:rFonts w:ascii="Arial" w:eastAsia="Arial" w:hAnsi="Arial" w:cs="Arial"/>
+          <w:color w:val="000000" w:themeColor="text1"/>
+        </w:rPr>
+        <w:t>[ ] Commit inicial creado</w:t>
       </w:r>
     </w:p>
     <w:p>
@@ -7625,6 +7499,7 @@
           <w:bCs/>
           <w:color w:val="000000" w:themeColor="text1"/>
         </w:rPr>
+        <w:lastRenderedPageBreak/>
         <w:t>Prueb</w:t>
       </w:r>
       <w:r>

</xml_diff>